<commit_message>
Corrigindo detalhes minimos e atualizando PLANO
</commit_message>
<xml_diff>
--- a/PLANO.docx
+++ b/PLANO.docx
@@ -12,8 +12,8 @@
           <w:b/>
           <w:bCs/>
           <w:kern w:val="36"/>
-          <w:sz w:val="48"/>
-          <w:szCs w:val="48"/>
+          <w:sz w:val="52"/>
+          <w:szCs w:val="52"/>
         </w:rPr>
       </w:pPr>
       <w:r>
@@ -22,8 +22,8 @@
           <w:b/>
           <w:bCs/>
           <w:kern w:val="36"/>
-          <w:sz w:val="48"/>
-          <w:szCs w:val="48"/>
+          <w:sz w:val="52"/>
+          <w:szCs w:val="52"/>
         </w:rPr>
         <w:t>PLANO DE EXECUÇÃO</w:t>
       </w:r>
@@ -81,6 +81,8 @@
         <w:spacing w:before="100" w:beforeAutospacing="1" w:after="100" w:afterAutospacing="1" w:line="240" w:lineRule="auto"/>
         <w:rPr>
           <w:rFonts w:ascii="Times New Roman" w:eastAsia="Times New Roman" w:hAnsi="Times New Roman" w:cs="Times New Roman"/>
+          <w:b/>
+          <w:bCs/>
           <w:sz w:val="24"/>
           <w:szCs w:val="24"/>
         </w:rPr>
@@ -98,9 +100,250 @@
     </w:p>
     <w:p>
       <w:pPr>
+        <w:spacing w:before="100" w:beforeAutospacing="1" w:after="100" w:afterAutospacing="1" w:line="240" w:lineRule="auto"/>
+        <w:rPr>
+          <w:rFonts w:ascii="Times New Roman" w:eastAsia="Times New Roman" w:hAnsi="Times New Roman" w:cs="Times New Roman"/>
+          <w:b/>
+          <w:bCs/>
+          <w:sz w:val="24"/>
+          <w:szCs w:val="24"/>
+        </w:rPr>
+      </w:pPr>
+    </w:p>
+    <w:p>
+      <w:pPr>
+        <w:spacing w:before="100" w:beforeAutospacing="1" w:after="100" w:afterAutospacing="1" w:line="240" w:lineRule="auto"/>
+        <w:rPr>
+          <w:rFonts w:ascii="Times New Roman" w:eastAsia="Times New Roman" w:hAnsi="Times New Roman" w:cs="Times New Roman"/>
+          <w:b/>
+          <w:bCs/>
+          <w:sz w:val="24"/>
+          <w:szCs w:val="24"/>
+        </w:rPr>
+      </w:pPr>
+    </w:p>
+    <w:p>
+      <w:pPr>
+        <w:spacing w:before="100" w:beforeAutospacing="1" w:after="100" w:afterAutospacing="1" w:line="240" w:lineRule="auto"/>
+        <w:rPr>
+          <w:rFonts w:ascii="Times New Roman" w:eastAsia="Times New Roman" w:hAnsi="Times New Roman" w:cs="Times New Roman"/>
+          <w:b/>
+          <w:bCs/>
+          <w:sz w:val="24"/>
+          <w:szCs w:val="24"/>
+        </w:rPr>
+      </w:pPr>
+      <w:r>
+        <w:rPr>
+          <w:rFonts w:ascii="Times New Roman" w:eastAsia="Times New Roman" w:hAnsi="Times New Roman" w:cs="Times New Roman"/>
+          <w:b/>
+          <w:bCs/>
+          <w:noProof/>
+          <w:sz w:val="24"/>
+          <w:szCs w:val="24"/>
+        </w:rPr>
+        <w:drawing>
+          <wp:anchor distT="0" distB="0" distL="114300" distR="114300" simplePos="0" relativeHeight="251658240" behindDoc="1" locked="0" layoutInCell="1" allowOverlap="1" wp14:anchorId="59A7FDB1" wp14:editId="29CD3174">
+            <wp:simplePos x="0" y="0"/>
+            <wp:positionH relativeFrom="margin">
+              <wp:align>center</wp:align>
+            </wp:positionH>
+            <wp:positionV relativeFrom="paragraph">
+              <wp:posOffset>36195</wp:posOffset>
+            </wp:positionV>
+            <wp:extent cx="2483711" cy="3175000"/>
+            <wp:effectExtent l="0" t="0" r="0" b="6350"/>
+            <wp:wrapNone/>
+            <wp:docPr id="1" name="Imagem 1"/>
+            <wp:cNvGraphicFramePr>
+              <a:graphicFrameLocks xmlns:a="http://schemas.openxmlformats.org/drawingml/2006/main" noChangeAspect="1"/>
+            </wp:cNvGraphicFramePr>
+            <a:graphic xmlns:a="http://schemas.openxmlformats.org/drawingml/2006/main">
+              <a:graphicData uri="http://schemas.openxmlformats.org/drawingml/2006/picture">
+                <pic:pic xmlns:pic="http://schemas.openxmlformats.org/drawingml/2006/picture">
+                  <pic:nvPicPr>
+                    <pic:cNvPr id="1" name="Imagem 1"/>
+                    <pic:cNvPicPr/>
+                  </pic:nvPicPr>
+                  <pic:blipFill>
+                    <a:blip r:embed="rId5" cstate="print">
+                      <a:extLst>
+                        <a:ext uri="{28A0092B-C50C-407E-A947-70E740481C1C}">
+                          <a14:useLocalDpi xmlns:a14="http://schemas.microsoft.com/office/drawing/2010/main" val="0"/>
+                        </a:ext>
+                      </a:extLst>
+                    </a:blip>
+                    <a:stretch>
+                      <a:fillRect/>
+                    </a:stretch>
+                  </pic:blipFill>
+                  <pic:spPr>
+                    <a:xfrm>
+                      <a:off x="0" y="0"/>
+                      <a:ext cx="2483711" cy="3175000"/>
+                    </a:xfrm>
+                    <a:prstGeom prst="rect">
+                      <a:avLst/>
+                    </a:prstGeom>
+                  </pic:spPr>
+                </pic:pic>
+              </a:graphicData>
+            </a:graphic>
+            <wp14:sizeRelH relativeFrom="margin">
+              <wp14:pctWidth>0</wp14:pctWidth>
+            </wp14:sizeRelH>
+            <wp14:sizeRelV relativeFrom="margin">
+              <wp14:pctHeight>0</wp14:pctHeight>
+            </wp14:sizeRelV>
+          </wp:anchor>
+        </w:drawing>
+      </w:r>
+    </w:p>
+    <w:p>
+      <w:pPr>
+        <w:spacing w:before="100" w:beforeAutospacing="1" w:after="100" w:afterAutospacing="1" w:line="240" w:lineRule="auto"/>
+        <w:rPr>
+          <w:rFonts w:ascii="Times New Roman" w:eastAsia="Times New Roman" w:hAnsi="Times New Roman" w:cs="Times New Roman"/>
+          <w:b/>
+          <w:bCs/>
+          <w:sz w:val="24"/>
+          <w:szCs w:val="24"/>
+        </w:rPr>
+      </w:pPr>
+    </w:p>
+    <w:p>
+      <w:pPr>
+        <w:spacing w:before="100" w:beforeAutospacing="1" w:after="100" w:afterAutospacing="1" w:line="240" w:lineRule="auto"/>
+        <w:rPr>
+          <w:rFonts w:ascii="Times New Roman" w:eastAsia="Times New Roman" w:hAnsi="Times New Roman" w:cs="Times New Roman"/>
+          <w:b/>
+          <w:bCs/>
+          <w:sz w:val="24"/>
+          <w:szCs w:val="24"/>
+        </w:rPr>
+      </w:pPr>
+    </w:p>
+    <w:p>
+      <w:pPr>
+        <w:spacing w:before="100" w:beforeAutospacing="1" w:after="100" w:afterAutospacing="1" w:line="240" w:lineRule="auto"/>
+        <w:rPr>
+          <w:rFonts w:ascii="Times New Roman" w:eastAsia="Times New Roman" w:hAnsi="Times New Roman" w:cs="Times New Roman"/>
+          <w:b/>
+          <w:bCs/>
+          <w:sz w:val="24"/>
+          <w:szCs w:val="24"/>
+        </w:rPr>
+      </w:pPr>
+    </w:p>
+    <w:p>
+      <w:pPr>
+        <w:spacing w:before="100" w:beforeAutospacing="1" w:after="100" w:afterAutospacing="1" w:line="240" w:lineRule="auto"/>
+        <w:rPr>
+          <w:rFonts w:ascii="Times New Roman" w:eastAsia="Times New Roman" w:hAnsi="Times New Roman" w:cs="Times New Roman"/>
+          <w:b/>
+          <w:bCs/>
+          <w:sz w:val="24"/>
+          <w:szCs w:val="24"/>
+        </w:rPr>
+      </w:pPr>
+    </w:p>
+    <w:p>
+      <w:pPr>
+        <w:spacing w:before="100" w:beforeAutospacing="1" w:after="100" w:afterAutospacing="1" w:line="240" w:lineRule="auto"/>
+        <w:rPr>
+          <w:rFonts w:ascii="Times New Roman" w:eastAsia="Times New Roman" w:hAnsi="Times New Roman" w:cs="Times New Roman"/>
+          <w:b/>
+          <w:bCs/>
+          <w:sz w:val="24"/>
+          <w:szCs w:val="24"/>
+        </w:rPr>
+      </w:pPr>
+    </w:p>
+    <w:p>
+      <w:pPr>
+        <w:spacing w:before="100" w:beforeAutospacing="1" w:after="100" w:afterAutospacing="1" w:line="240" w:lineRule="auto"/>
+        <w:rPr>
+          <w:rFonts w:ascii="Times New Roman" w:eastAsia="Times New Roman" w:hAnsi="Times New Roman" w:cs="Times New Roman"/>
+          <w:b/>
+          <w:bCs/>
+          <w:sz w:val="24"/>
+          <w:szCs w:val="24"/>
+        </w:rPr>
+      </w:pPr>
+    </w:p>
+    <w:p>
+      <w:pPr>
+        <w:spacing w:before="100" w:beforeAutospacing="1" w:after="100" w:afterAutospacing="1" w:line="240" w:lineRule="auto"/>
+        <w:rPr>
+          <w:rFonts w:ascii="Segoe Script" w:eastAsia="Times New Roman" w:hAnsi="Segoe Script" w:cs="Times New Roman"/>
+          <w:b/>
+          <w:bCs/>
+          <w:sz w:val="48"/>
+          <w:szCs w:val="48"/>
+        </w:rPr>
+      </w:pPr>
+    </w:p>
+    <w:p>
+      <w:pPr>
+        <w:spacing w:before="100" w:beforeAutospacing="1" w:after="100" w:afterAutospacing="1" w:line="240" w:lineRule="auto"/>
+        <w:jc w:val="center"/>
+        <w:rPr>
+          <w:rFonts w:ascii="Segoe Script" w:eastAsia="Times New Roman" w:hAnsi="Segoe Script" w:cs="Times New Roman"/>
+          <w:b/>
+          <w:bCs/>
+          <w:sz w:val="48"/>
+          <w:szCs w:val="48"/>
+        </w:rPr>
+      </w:pPr>
+    </w:p>
+    <w:p>
+      <w:pPr>
+        <w:spacing w:before="100" w:beforeAutospacing="1" w:after="100" w:afterAutospacing="1" w:line="240" w:lineRule="auto"/>
+        <w:jc w:val="center"/>
+        <w:rPr>
+          <w:rFonts w:ascii="Segoe Script" w:eastAsia="Times New Roman" w:hAnsi="Segoe Script" w:cs="Times New Roman"/>
+          <w:sz w:val="48"/>
+          <w:szCs w:val="48"/>
+        </w:rPr>
+      </w:pPr>
+      <w:r>
+        <w:rPr>
+          <w:rFonts w:ascii="Segoe Script" w:eastAsia="Times New Roman" w:hAnsi="Segoe Script" w:cs="Times New Roman"/>
+          <w:b/>
+          <w:bCs/>
+          <w:sz w:val="48"/>
+          <w:szCs w:val="48"/>
+        </w:rPr>
+        <w:t>FERRET’S P</w:t>
+      </w:r>
+      <w:r>
+        <w:rPr>
+          <w:rFonts w:ascii="Segoe Script" w:eastAsia="Times New Roman" w:hAnsi="Segoe Script" w:cs="Times New Roman"/>
+          <w:b/>
+          <w:bCs/>
+          <w:sz w:val="48"/>
+          <w:szCs w:val="48"/>
+        </w:rPr>
+        <w:t>ART</w:t>
+      </w:r>
+      <w:r>
+        <w:rPr>
+          <w:rFonts w:ascii="Segoe Script" w:eastAsia="Times New Roman" w:hAnsi="Segoe Script" w:cs="Times New Roman"/>
+          <w:b/>
+          <w:bCs/>
+          <w:sz w:val="48"/>
+          <w:szCs w:val="48"/>
+        </w:rPr>
+        <w:t>Y</w:t>
+      </w:r>
+    </w:p>
+    <w:p>
+      <w:pPr>
         <w:spacing w:after="0" w:line="240" w:lineRule="auto"/>
         <w:rPr>
           <w:rFonts w:ascii="Times New Roman" w:eastAsia="Times New Roman" w:hAnsi="Times New Roman" w:cs="Times New Roman"/>
+          <w:b/>
+          <w:bCs/>
           <w:sz w:val="24"/>
           <w:szCs w:val="24"/>
         </w:rPr>
@@ -111,56 +354,414 @@
         <w:spacing w:after="0" w:line="240" w:lineRule="auto"/>
         <w:rPr>
           <w:rFonts w:ascii="Times New Roman" w:eastAsia="Times New Roman" w:hAnsi="Times New Roman" w:cs="Times New Roman"/>
-          <w:sz w:val="24"/>
-          <w:szCs w:val="24"/>
-        </w:rPr>
-      </w:pPr>
+          <w:b/>
+          <w:bCs/>
+          <w:sz w:val="24"/>
+          <w:szCs w:val="24"/>
+        </w:rPr>
+      </w:pPr>
+      <w:r>
+        <w:rPr>
+          <w:rFonts w:ascii="Times New Roman" w:eastAsia="Times New Roman" w:hAnsi="Times New Roman" w:cs="Times New Roman"/>
+          <w:b/>
+          <w:bCs/>
+          <w:sz w:val="24"/>
+          <w:szCs w:val="24"/>
+        </w:rPr>
+        <w:t>EQUIPE</w:t>
+      </w:r>
+      <w:r>
+        <w:rPr>
+          <w:rFonts w:ascii="Times New Roman" w:eastAsia="Times New Roman" w:hAnsi="Times New Roman" w:cs="Times New Roman"/>
+          <w:b/>
+          <w:bCs/>
+          <w:sz w:val="24"/>
+          <w:szCs w:val="24"/>
+        </w:rPr>
+        <w:t>:</w:t>
+      </w:r>
     </w:p>
     <w:p>
       <w:pPr>
         <w:spacing w:after="0" w:line="240" w:lineRule="auto"/>
         <w:rPr>
           <w:rFonts w:ascii="Times New Roman" w:eastAsia="Times New Roman" w:hAnsi="Times New Roman" w:cs="Times New Roman"/>
-          <w:sz w:val="24"/>
-          <w:szCs w:val="24"/>
-        </w:rPr>
-      </w:pPr>
-    </w:p>
+          <w:b/>
+          <w:bCs/>
+          <w:sz w:val="24"/>
+          <w:szCs w:val="24"/>
+        </w:rPr>
+      </w:pPr>
+    </w:p>
+    <w:tbl>
+      <w:tblPr>
+        <w:tblStyle w:val="Tabelacomgrade"/>
+        <w:tblW w:w="0" w:type="auto"/>
+        <w:tblBorders>
+          <w:top w:val="none" w:sz="0" w:space="0" w:color="auto"/>
+          <w:left w:val="none" w:sz="0" w:space="0" w:color="auto"/>
+          <w:bottom w:val="none" w:sz="0" w:space="0" w:color="auto"/>
+          <w:right w:val="none" w:sz="0" w:space="0" w:color="auto"/>
+          <w:insideH w:val="none" w:sz="0" w:space="0" w:color="auto"/>
+          <w:insideV w:val="none" w:sz="0" w:space="0" w:color="auto"/>
+        </w:tblBorders>
+        <w:tblLook w:val="04A0" w:firstRow="1" w:lastRow="0" w:firstColumn="1" w:lastColumn="0" w:noHBand="0" w:noVBand="1"/>
+      </w:tblPr>
+      <w:tblGrid>
+        <w:gridCol w:w="4247"/>
+        <w:gridCol w:w="4247"/>
+      </w:tblGrid>
+      <w:tr>
+        <w:tc>
+          <w:tcPr>
+            <w:tcW w:w="4247" w:type="dxa"/>
+          </w:tcPr>
+          <w:p>
+            <w:pPr>
+              <w:tabs>
+                <w:tab w:val="left" w:pos="3180"/>
+              </w:tabs>
+              <w:rPr>
+                <w:rFonts w:ascii="Times New Roman" w:eastAsia="Times New Roman" w:hAnsi="Times New Roman" w:cs="Times New Roman"/>
+                <w:b/>
+                <w:bCs/>
+                <w:sz w:val="24"/>
+                <w:szCs w:val="24"/>
+              </w:rPr>
+            </w:pPr>
+            <w:r>
+              <w:rPr>
+                <w:rFonts w:ascii="Times New Roman" w:eastAsia="Times New Roman" w:hAnsi="Times New Roman" w:cs="Times New Roman"/>
+                <w:b/>
+                <w:bCs/>
+                <w:sz w:val="24"/>
+                <w:szCs w:val="24"/>
+              </w:rPr>
+              <w:t>NOME</w:t>
+            </w:r>
+          </w:p>
+        </w:tc>
+        <w:tc>
+          <w:tcPr>
+            <w:tcW w:w="4247" w:type="dxa"/>
+          </w:tcPr>
+          <w:p>
+            <w:pPr>
+              <w:rPr>
+                <w:rFonts w:ascii="Times New Roman" w:eastAsia="Times New Roman" w:hAnsi="Times New Roman" w:cs="Times New Roman"/>
+                <w:b/>
+                <w:bCs/>
+                <w:sz w:val="24"/>
+                <w:szCs w:val="24"/>
+              </w:rPr>
+            </w:pPr>
+            <w:r>
+              <w:rPr>
+                <w:rFonts w:ascii="Times New Roman" w:eastAsia="Times New Roman" w:hAnsi="Times New Roman" w:cs="Times New Roman"/>
+                <w:b/>
+                <w:bCs/>
+                <w:sz w:val="24"/>
+                <w:szCs w:val="24"/>
+              </w:rPr>
+              <w:t>MATRÍCULA</w:t>
+            </w:r>
+          </w:p>
+        </w:tc>
+      </w:tr>
+    </w:tbl>
     <w:p>
       <w:pPr>
         <w:spacing w:after="0" w:line="240" w:lineRule="auto"/>
         <w:rPr>
           <w:rFonts w:ascii="Times New Roman" w:eastAsia="Times New Roman" w:hAnsi="Times New Roman" w:cs="Times New Roman"/>
-          <w:sz w:val="24"/>
-          <w:szCs w:val="24"/>
-        </w:rPr>
-      </w:pPr>
-      <w:r>
-        <w:rPr>
-          <w:rFonts w:ascii="Times New Roman" w:eastAsia="Times New Roman" w:hAnsi="Times New Roman" w:cs="Times New Roman"/>
-          <w:sz w:val="24"/>
-          <w:szCs w:val="24"/>
-        </w:rPr>
-        <w:t>MEMBROS:</w:t>
-      </w:r>
-      <w:r>
-        <w:rPr>
-          <w:rFonts w:ascii="Times New Roman" w:eastAsia="Times New Roman" w:hAnsi="Times New Roman" w:cs="Times New Roman"/>
-          <w:sz w:val="24"/>
-          <w:szCs w:val="24"/>
-        </w:rPr>
-        <w:br/>
-      </w:r>
-      <w:r>
-        <w:rPr>
-          <w:rFonts w:ascii="Times New Roman" w:eastAsia="Times New Roman" w:hAnsi="Times New Roman" w:cs="Times New Roman"/>
-          <w:sz w:val="24"/>
-          <w:szCs w:val="24"/>
-        </w:rPr>
-        <w:br/>
-        <w:t>MARCOS EMANUEL CELESTINO TAVARES – 01718690</w:t>
-      </w:r>
-    </w:p>
+          <w:b/>
+          <w:bCs/>
+          <w:sz w:val="24"/>
+          <w:szCs w:val="24"/>
+        </w:rPr>
+      </w:pPr>
+    </w:p>
+    <w:tbl>
+      <w:tblPr>
+        <w:tblStyle w:val="Tabelacomgrade"/>
+        <w:tblW w:w="0" w:type="auto"/>
+        <w:tblLook w:val="04A0" w:firstRow="1" w:lastRow="0" w:firstColumn="1" w:lastColumn="0" w:noHBand="0" w:noVBand="1"/>
+      </w:tblPr>
+      <w:tblGrid>
+        <w:gridCol w:w="4247"/>
+        <w:gridCol w:w="4247"/>
+      </w:tblGrid>
+      <w:tr>
+        <w:tc>
+          <w:tcPr>
+            <w:tcW w:w="4247" w:type="dxa"/>
+          </w:tcPr>
+          <w:p>
+            <w:pPr>
+              <w:rPr>
+                <w:rFonts w:ascii="Times New Roman" w:eastAsia="Times New Roman" w:hAnsi="Times New Roman" w:cs="Times New Roman"/>
+                <w:b/>
+                <w:bCs/>
+                <w:sz w:val="24"/>
+                <w:szCs w:val="24"/>
+              </w:rPr>
+            </w:pPr>
+            <w:r>
+              <w:rPr>
+                <w:rFonts w:ascii="Times New Roman" w:eastAsia="Times New Roman" w:hAnsi="Times New Roman" w:cs="Times New Roman"/>
+                <w:sz w:val="20"/>
+                <w:szCs w:val="20"/>
+              </w:rPr>
+              <w:t>MARCOS EMANUEL CELESTINO TAVARES</w:t>
+            </w:r>
+          </w:p>
+        </w:tc>
+        <w:tc>
+          <w:tcPr>
+            <w:tcW w:w="4247" w:type="dxa"/>
+          </w:tcPr>
+          <w:p>
+            <w:pPr>
+              <w:rPr>
+                <w:rFonts w:ascii="Times New Roman" w:eastAsia="Times New Roman" w:hAnsi="Times New Roman" w:cs="Times New Roman"/>
+                <w:b/>
+                <w:bCs/>
+                <w:sz w:val="24"/>
+                <w:szCs w:val="24"/>
+              </w:rPr>
+            </w:pPr>
+            <w:r>
+              <w:rPr>
+                <w:rFonts w:ascii="Times New Roman" w:eastAsia="Times New Roman" w:hAnsi="Times New Roman" w:cs="Times New Roman"/>
+                <w:sz w:val="24"/>
+                <w:szCs w:val="24"/>
+              </w:rPr>
+              <w:t>01718690</w:t>
+            </w:r>
+          </w:p>
+        </w:tc>
+      </w:tr>
+      <w:tr>
+        <w:tc>
+          <w:tcPr>
+            <w:tcW w:w="4247" w:type="dxa"/>
+          </w:tcPr>
+          <w:p>
+            <w:pPr>
+              <w:rPr>
+                <w:rFonts w:ascii="Times New Roman" w:eastAsia="Times New Roman" w:hAnsi="Times New Roman" w:cs="Times New Roman"/>
+                <w:b/>
+                <w:bCs/>
+                <w:sz w:val="24"/>
+                <w:szCs w:val="24"/>
+              </w:rPr>
+            </w:pPr>
+            <w:r>
+              <w:rPr>
+                <w:rFonts w:ascii="Times New Roman" w:eastAsia="Times New Roman" w:hAnsi="Times New Roman" w:cs="Times New Roman"/>
+              </w:rPr>
+              <w:t>PEDRO ANTÔNIO DA SILVA IZÍDIO</w:t>
+            </w:r>
+          </w:p>
+        </w:tc>
+        <w:tc>
+          <w:tcPr>
+            <w:tcW w:w="4247" w:type="dxa"/>
+          </w:tcPr>
+          <w:p>
+            <w:pPr>
+              <w:rPr>
+                <w:rFonts w:ascii="Times New Roman" w:eastAsia="Times New Roman" w:hAnsi="Times New Roman" w:cs="Times New Roman"/>
+                <w:b/>
+                <w:bCs/>
+                <w:sz w:val="24"/>
+                <w:szCs w:val="24"/>
+              </w:rPr>
+            </w:pPr>
+            <w:r>
+              <w:rPr>
+                <w:rFonts w:ascii="Times New Roman" w:eastAsia="Times New Roman" w:hAnsi="Times New Roman" w:cs="Times New Roman"/>
+                <w:sz w:val="24"/>
+                <w:szCs w:val="24"/>
+              </w:rPr>
+              <w:t>0</w:t>
+            </w:r>
+            <w:r>
+              <w:rPr>
+                <w:rFonts w:ascii="Times New Roman" w:eastAsia="Times New Roman" w:hAnsi="Times New Roman" w:cs="Times New Roman"/>
+                <w:sz w:val="24"/>
+                <w:szCs w:val="24"/>
+              </w:rPr>
+              <w:t>170587</w:t>
+            </w:r>
+            <w:r>
+              <w:rPr>
+                <w:rFonts w:ascii="Times New Roman" w:eastAsia="Times New Roman" w:hAnsi="Times New Roman" w:cs="Times New Roman"/>
+                <w:sz w:val="24"/>
+                <w:szCs w:val="24"/>
+              </w:rPr>
+              <w:t>3</w:t>
+            </w:r>
+          </w:p>
+        </w:tc>
+      </w:tr>
+      <w:tr>
+        <w:tc>
+          <w:tcPr>
+            <w:tcW w:w="4247" w:type="dxa"/>
+          </w:tcPr>
+          <w:p>
+            <w:pPr>
+              <w:rPr>
+                <w:rFonts w:ascii="Times New Roman" w:eastAsia="Times New Roman" w:hAnsi="Times New Roman" w:cs="Times New Roman"/>
+                <w:b/>
+                <w:bCs/>
+                <w:sz w:val="24"/>
+                <w:szCs w:val="24"/>
+              </w:rPr>
+            </w:pPr>
+            <w:r>
+              <w:rPr>
+                <w:rFonts w:ascii="Times New Roman" w:eastAsia="Times New Roman" w:hAnsi="Times New Roman" w:cs="Times New Roman"/>
+                <w:sz w:val="18"/>
+                <w:szCs w:val="18"/>
+              </w:rPr>
+              <w:t>ALFRED MANOEL VICENTE SILVA DA ROCHA</w:t>
+            </w:r>
+          </w:p>
+        </w:tc>
+        <w:tc>
+          <w:tcPr>
+            <w:tcW w:w="4247" w:type="dxa"/>
+          </w:tcPr>
+          <w:p>
+            <w:pPr>
+              <w:rPr>
+                <w:rFonts w:ascii="Times New Roman" w:eastAsia="Times New Roman" w:hAnsi="Times New Roman" w:cs="Times New Roman"/>
+                <w:b/>
+                <w:bCs/>
+                <w:sz w:val="24"/>
+                <w:szCs w:val="24"/>
+              </w:rPr>
+            </w:pPr>
+            <w:r>
+              <w:rPr>
+                <w:rFonts w:ascii="Times New Roman" w:eastAsia="Times New Roman" w:hAnsi="Times New Roman" w:cs="Times New Roman"/>
+                <w:sz w:val="24"/>
+                <w:szCs w:val="24"/>
+              </w:rPr>
+              <w:t>0</w:t>
+            </w:r>
+            <w:r>
+              <w:rPr>
+                <w:rFonts w:ascii="Times New Roman" w:eastAsia="Times New Roman" w:hAnsi="Times New Roman" w:cs="Times New Roman"/>
+                <w:sz w:val="24"/>
+                <w:szCs w:val="24"/>
+              </w:rPr>
+              <w:t>1695802</w:t>
+            </w:r>
+          </w:p>
+        </w:tc>
+      </w:tr>
+      <w:tr>
+        <w:tc>
+          <w:tcPr>
+            <w:tcW w:w="4247" w:type="dxa"/>
+          </w:tcPr>
+          <w:p>
+            <w:pPr>
+              <w:rPr>
+                <w:rFonts w:ascii="Times New Roman" w:eastAsia="Times New Roman" w:hAnsi="Times New Roman" w:cs="Times New Roman"/>
+                <w:b/>
+                <w:bCs/>
+                <w:sz w:val="24"/>
+                <w:szCs w:val="24"/>
+              </w:rPr>
+            </w:pPr>
+            <w:r>
+              <w:rPr>
+                <w:rFonts w:ascii="Times New Roman" w:eastAsia="Times New Roman" w:hAnsi="Times New Roman" w:cs="Times New Roman"/>
+                <w:sz w:val="24"/>
+                <w:szCs w:val="24"/>
+              </w:rPr>
+              <w:t>VINICIUS REGIS DA SILVA</w:t>
+            </w:r>
+          </w:p>
+        </w:tc>
+        <w:tc>
+          <w:tcPr>
+            <w:tcW w:w="4247" w:type="dxa"/>
+          </w:tcPr>
+          <w:p>
+            <w:pPr>
+              <w:rPr>
+                <w:rFonts w:ascii="Times New Roman" w:eastAsia="Times New Roman" w:hAnsi="Times New Roman" w:cs="Times New Roman"/>
+                <w:b/>
+                <w:bCs/>
+                <w:sz w:val="24"/>
+                <w:szCs w:val="24"/>
+              </w:rPr>
+            </w:pPr>
+            <w:r>
+              <w:rPr>
+                <w:rFonts w:ascii="Times New Roman" w:eastAsia="Times New Roman" w:hAnsi="Times New Roman" w:cs="Times New Roman"/>
+                <w:sz w:val="24"/>
+                <w:szCs w:val="24"/>
+              </w:rPr>
+              <w:t>01738125</w:t>
+            </w:r>
+          </w:p>
+        </w:tc>
+      </w:tr>
+      <w:tr>
+        <w:tc>
+          <w:tcPr>
+            <w:tcW w:w="4247" w:type="dxa"/>
+          </w:tcPr>
+          <w:p>
+            <w:pPr>
+              <w:rPr>
+                <w:rFonts w:ascii="Times New Roman" w:eastAsia="Times New Roman" w:hAnsi="Times New Roman" w:cs="Times New Roman"/>
+                <w:b/>
+                <w:bCs/>
+                <w:sz w:val="24"/>
+                <w:szCs w:val="24"/>
+              </w:rPr>
+            </w:pPr>
+            <w:r>
+              <w:rPr>
+                <w:rFonts w:ascii="Times New Roman" w:eastAsia="Times New Roman" w:hAnsi="Times New Roman" w:cs="Times New Roman"/>
+              </w:rPr>
+              <w:t>RICHARD BRYAN LYRA DA SILVA</w:t>
+            </w:r>
+          </w:p>
+        </w:tc>
+        <w:tc>
+          <w:tcPr>
+            <w:tcW w:w="4247" w:type="dxa"/>
+          </w:tcPr>
+          <w:p>
+            <w:pPr>
+              <w:rPr>
+                <w:rFonts w:ascii="Times New Roman" w:eastAsia="Times New Roman" w:hAnsi="Times New Roman" w:cs="Times New Roman"/>
+                <w:b/>
+                <w:bCs/>
+                <w:sz w:val="24"/>
+                <w:szCs w:val="24"/>
+              </w:rPr>
+            </w:pPr>
+            <w:r>
+              <w:rPr>
+                <w:rFonts w:ascii="Times New Roman" w:eastAsia="Times New Roman" w:hAnsi="Times New Roman" w:cs="Times New Roman"/>
+                <w:sz w:val="24"/>
+                <w:szCs w:val="24"/>
+              </w:rPr>
+              <w:t>01763796</w:t>
+            </w:r>
+          </w:p>
+        </w:tc>
+      </w:tr>
+    </w:tbl>
     <w:p>
       <w:pPr>
         <w:spacing w:after="0" w:line="240" w:lineRule="auto"/>
@@ -170,55 +771,56 @@
           <w:szCs w:val="24"/>
         </w:rPr>
       </w:pPr>
-      <w:r>
-        <w:rPr>
-          <w:rFonts w:ascii="Times New Roman" w:eastAsia="Times New Roman" w:hAnsi="Times New Roman" w:cs="Times New Roman"/>
-          <w:sz w:val="24"/>
-          <w:szCs w:val="24"/>
-        </w:rPr>
-        <w:t>PEDRO ANTÔNIO DA SILVA IZÍDIO – 0</w:t>
-      </w:r>
-      <w:r>
-        <w:rPr>
-          <w:rFonts w:ascii="Times New Roman" w:eastAsia="Times New Roman" w:hAnsi="Times New Roman" w:cs="Times New Roman"/>
-          <w:sz w:val="24"/>
-          <w:szCs w:val="24"/>
-        </w:rPr>
-        <w:t>170587</w:t>
-      </w:r>
-      <w:r>
-        <w:rPr>
-          <w:rFonts w:ascii="Times New Roman" w:eastAsia="Times New Roman" w:hAnsi="Times New Roman" w:cs="Times New Roman"/>
-          <w:sz w:val="24"/>
-          <w:szCs w:val="24"/>
-        </w:rPr>
-        <w:t>3</w:t>
-      </w:r>
     </w:p>
     <w:p>
       <w:pPr>
         <w:spacing w:after="0" w:line="240" w:lineRule="auto"/>
         <w:rPr>
           <w:rFonts w:ascii="Times New Roman" w:eastAsia="Times New Roman" w:hAnsi="Times New Roman" w:cs="Times New Roman"/>
-          <w:sz w:val="24"/>
-          <w:szCs w:val="24"/>
-        </w:rPr>
-      </w:pPr>
-      <w:r>
-        <w:rPr>
-          <w:rFonts w:ascii="Times New Roman" w:eastAsia="Times New Roman" w:hAnsi="Times New Roman" w:cs="Times New Roman"/>
-          <w:sz w:val="24"/>
-          <w:szCs w:val="24"/>
-        </w:rPr>
-        <w:t>ALFRED MANOEL VICENTE SILVA DA ROCHA – 0</w:t>
-      </w:r>
-      <w:r>
-        <w:rPr>
-          <w:rFonts w:ascii="Times New Roman" w:eastAsia="Times New Roman" w:hAnsi="Times New Roman" w:cs="Times New Roman"/>
-          <w:sz w:val="24"/>
-          <w:szCs w:val="24"/>
-        </w:rPr>
-        <w:t>1695802</w:t>
+          <w:color w:val="595959" w:themeColor="text1" w:themeTint="A6"/>
+          <w:sz w:val="16"/>
+          <w:szCs w:val="16"/>
+        </w:rPr>
+      </w:pPr>
+      <w:proofErr w:type="spellStart"/>
+      <w:r>
+        <w:rPr>
+          <w:rFonts w:ascii="Times New Roman" w:eastAsia="Times New Roman" w:hAnsi="Times New Roman" w:cs="Times New Roman"/>
+          <w:color w:val="595959" w:themeColor="text1" w:themeTint="A6"/>
+          <w:sz w:val="16"/>
+          <w:szCs w:val="16"/>
+        </w:rPr>
+        <w:t>Relátorio</w:t>
+      </w:r>
+      <w:proofErr w:type="spellEnd"/>
+      <w:r>
+        <w:rPr>
+          <w:rFonts w:ascii="Times New Roman" w:eastAsia="Times New Roman" w:hAnsi="Times New Roman" w:cs="Times New Roman"/>
+          <w:color w:val="595959" w:themeColor="text1" w:themeTint="A6"/>
+          <w:sz w:val="16"/>
+          <w:szCs w:val="16"/>
+        </w:rPr>
+        <w:t xml:space="preserve"> proposto e escrito por Marcos Emanuel Celestino Tavares – </w:t>
+      </w:r>
+      <w:proofErr w:type="spellStart"/>
+      <w:r>
+        <w:rPr>
+          <w:rFonts w:ascii="Times New Roman" w:eastAsia="Times New Roman" w:hAnsi="Times New Roman" w:cs="Times New Roman"/>
+          <w:color w:val="595959" w:themeColor="text1" w:themeTint="A6"/>
+          <w:sz w:val="16"/>
+          <w:szCs w:val="16"/>
+        </w:rPr>
+        <w:t>aka</w:t>
+      </w:r>
+      <w:proofErr w:type="spellEnd"/>
+      <w:r>
+        <w:rPr>
+          <w:rFonts w:ascii="Times New Roman" w:eastAsia="Times New Roman" w:hAnsi="Times New Roman" w:cs="Times New Roman"/>
+          <w:color w:val="595959" w:themeColor="text1" w:themeTint="A6"/>
+          <w:sz w:val="16"/>
+          <w:szCs w:val="16"/>
+        </w:rPr>
+        <w:t xml:space="preserve"> CT</w:t>
       </w:r>
     </w:p>
     <w:p>
@@ -226,285 +828,50 @@
         <w:spacing w:after="0" w:line="240" w:lineRule="auto"/>
         <w:rPr>
           <w:rFonts w:ascii="Times New Roman" w:eastAsia="Times New Roman" w:hAnsi="Times New Roman" w:cs="Times New Roman"/>
-          <w:sz w:val="24"/>
-          <w:szCs w:val="24"/>
-        </w:rPr>
-      </w:pPr>
-      <w:r>
-        <w:rPr>
-          <w:rFonts w:ascii="Times New Roman" w:eastAsia="Times New Roman" w:hAnsi="Times New Roman" w:cs="Times New Roman"/>
-          <w:sz w:val="24"/>
-          <w:szCs w:val="24"/>
-        </w:rPr>
-        <w:t>VINICIUS REGIS DA SILVA – 01738125</w:t>
-      </w:r>
-    </w:p>
-    <w:p>
-      <w:pPr>
-        <w:spacing w:after="0" w:line="240" w:lineRule="auto"/>
-        <w:rPr>
-          <w:rFonts w:ascii="Times New Roman" w:eastAsia="Times New Roman" w:hAnsi="Times New Roman" w:cs="Times New Roman"/>
-          <w:sz w:val="24"/>
-          <w:szCs w:val="24"/>
-        </w:rPr>
-      </w:pPr>
-      <w:r>
-        <w:rPr>
-          <w:rFonts w:ascii="Times New Roman" w:eastAsia="Times New Roman" w:hAnsi="Times New Roman" w:cs="Times New Roman"/>
-          <w:sz w:val="24"/>
-          <w:szCs w:val="24"/>
-        </w:rPr>
-        <w:t>RICHARD BRYAN LYRA DA SILVA – 01763796</w:t>
-      </w:r>
-    </w:p>
-    <w:p>
-      <w:pPr>
-        <w:spacing w:after="0" w:line="240" w:lineRule="auto"/>
-        <w:rPr>
-          <w:rFonts w:ascii="Times New Roman" w:eastAsia="Times New Roman" w:hAnsi="Times New Roman" w:cs="Times New Roman"/>
-          <w:sz w:val="24"/>
-          <w:szCs w:val="24"/>
-        </w:rPr>
-      </w:pPr>
-    </w:p>
-    <w:p>
-      <w:pPr>
-        <w:spacing w:after="0" w:line="240" w:lineRule="auto"/>
-        <w:rPr>
-          <w:rFonts w:ascii="Times New Roman" w:eastAsia="Times New Roman" w:hAnsi="Times New Roman" w:cs="Times New Roman"/>
-          <w:sz w:val="24"/>
-          <w:szCs w:val="24"/>
-        </w:rPr>
-      </w:pPr>
-    </w:p>
-    <w:p>
-      <w:pPr>
-        <w:spacing w:after="0" w:line="240" w:lineRule="auto"/>
-        <w:rPr>
-          <w:rFonts w:ascii="Times New Roman" w:eastAsia="Times New Roman" w:hAnsi="Times New Roman" w:cs="Times New Roman"/>
-          <w:sz w:val="24"/>
-          <w:szCs w:val="24"/>
-        </w:rPr>
-      </w:pPr>
-    </w:p>
-    <w:p>
-      <w:pPr>
-        <w:spacing w:after="0" w:line="240" w:lineRule="auto"/>
-        <w:rPr>
-          <w:rFonts w:ascii="Times New Roman" w:eastAsia="Times New Roman" w:hAnsi="Times New Roman" w:cs="Times New Roman"/>
-          <w:sz w:val="24"/>
-          <w:szCs w:val="24"/>
-        </w:rPr>
-      </w:pPr>
-    </w:p>
-    <w:p>
-      <w:pPr>
-        <w:spacing w:after="0" w:line="240" w:lineRule="auto"/>
-        <w:rPr>
-          <w:rFonts w:ascii="Times New Roman" w:eastAsia="Times New Roman" w:hAnsi="Times New Roman" w:cs="Times New Roman"/>
-          <w:sz w:val="24"/>
-          <w:szCs w:val="24"/>
-        </w:rPr>
-      </w:pPr>
-    </w:p>
-    <w:p>
-      <w:pPr>
-        <w:spacing w:after="0" w:line="240" w:lineRule="auto"/>
-        <w:rPr>
-          <w:rFonts w:ascii="Times New Roman" w:eastAsia="Times New Roman" w:hAnsi="Times New Roman" w:cs="Times New Roman"/>
-          <w:sz w:val="24"/>
-          <w:szCs w:val="24"/>
-        </w:rPr>
-      </w:pPr>
-    </w:p>
-    <w:p>
-      <w:pPr>
-        <w:spacing w:after="0" w:line="240" w:lineRule="auto"/>
-        <w:rPr>
-          <w:rFonts w:ascii="Times New Roman" w:eastAsia="Times New Roman" w:hAnsi="Times New Roman" w:cs="Times New Roman"/>
-          <w:sz w:val="24"/>
-          <w:szCs w:val="24"/>
-        </w:rPr>
-      </w:pPr>
-    </w:p>
-    <w:p>
-      <w:pPr>
-        <w:spacing w:after="0" w:line="240" w:lineRule="auto"/>
-        <w:rPr>
-          <w:rFonts w:ascii="Times New Roman" w:eastAsia="Times New Roman" w:hAnsi="Times New Roman" w:cs="Times New Roman"/>
-          <w:sz w:val="24"/>
-          <w:szCs w:val="24"/>
-        </w:rPr>
-      </w:pPr>
-    </w:p>
-    <w:p>
-      <w:pPr>
-        <w:spacing w:after="0" w:line="240" w:lineRule="auto"/>
-        <w:rPr>
-          <w:rFonts w:ascii="Times New Roman" w:eastAsia="Times New Roman" w:hAnsi="Times New Roman" w:cs="Times New Roman"/>
-          <w:sz w:val="24"/>
-          <w:szCs w:val="24"/>
-        </w:rPr>
-      </w:pPr>
-    </w:p>
-    <w:p>
-      <w:pPr>
-        <w:spacing w:after="0" w:line="240" w:lineRule="auto"/>
-        <w:rPr>
-          <w:rFonts w:ascii="Times New Roman" w:eastAsia="Times New Roman" w:hAnsi="Times New Roman" w:cs="Times New Roman"/>
-          <w:sz w:val="24"/>
-          <w:szCs w:val="24"/>
-        </w:rPr>
-      </w:pPr>
-    </w:p>
-    <w:p>
-      <w:pPr>
-        <w:spacing w:after="0" w:line="240" w:lineRule="auto"/>
-        <w:rPr>
-          <w:rFonts w:ascii="Times New Roman" w:eastAsia="Times New Roman" w:hAnsi="Times New Roman" w:cs="Times New Roman"/>
-          <w:sz w:val="24"/>
-          <w:szCs w:val="24"/>
-        </w:rPr>
-      </w:pPr>
-    </w:p>
-    <w:p>
-      <w:pPr>
-        <w:spacing w:after="0" w:line="240" w:lineRule="auto"/>
-        <w:rPr>
-          <w:rFonts w:ascii="Times New Roman" w:eastAsia="Times New Roman" w:hAnsi="Times New Roman" w:cs="Times New Roman"/>
-          <w:sz w:val="24"/>
-          <w:szCs w:val="24"/>
-        </w:rPr>
-      </w:pPr>
-    </w:p>
-    <w:p>
-      <w:pPr>
-        <w:spacing w:after="0" w:line="240" w:lineRule="auto"/>
-        <w:rPr>
-          <w:rFonts w:ascii="Times New Roman" w:eastAsia="Times New Roman" w:hAnsi="Times New Roman" w:cs="Times New Roman"/>
-          <w:sz w:val="24"/>
-          <w:szCs w:val="24"/>
-        </w:rPr>
-      </w:pPr>
-    </w:p>
-    <w:p>
-      <w:pPr>
-        <w:spacing w:after="0" w:line="240" w:lineRule="auto"/>
-        <w:rPr>
-          <w:rFonts w:ascii="Times New Roman" w:eastAsia="Times New Roman" w:hAnsi="Times New Roman" w:cs="Times New Roman"/>
-          <w:sz w:val="24"/>
-          <w:szCs w:val="24"/>
-        </w:rPr>
-      </w:pPr>
-    </w:p>
-    <w:p>
-      <w:pPr>
-        <w:spacing w:after="0" w:line="240" w:lineRule="auto"/>
-        <w:rPr>
-          <w:rFonts w:ascii="Times New Roman" w:eastAsia="Times New Roman" w:hAnsi="Times New Roman" w:cs="Times New Roman"/>
-          <w:sz w:val="24"/>
-          <w:szCs w:val="24"/>
-        </w:rPr>
-      </w:pPr>
-    </w:p>
-    <w:p>
-      <w:pPr>
-        <w:spacing w:after="0" w:line="240" w:lineRule="auto"/>
-        <w:rPr>
-          <w:rFonts w:ascii="Times New Roman" w:eastAsia="Times New Roman" w:hAnsi="Times New Roman" w:cs="Times New Roman"/>
-          <w:sz w:val="24"/>
-          <w:szCs w:val="24"/>
-        </w:rPr>
-      </w:pPr>
-    </w:p>
-    <w:p>
-      <w:pPr>
-        <w:spacing w:after="0" w:line="240" w:lineRule="auto"/>
-        <w:rPr>
-          <w:rFonts w:ascii="Times New Roman" w:eastAsia="Times New Roman" w:hAnsi="Times New Roman" w:cs="Times New Roman"/>
-          <w:sz w:val="24"/>
-          <w:szCs w:val="24"/>
-        </w:rPr>
-      </w:pPr>
-    </w:p>
-    <w:p>
-      <w:pPr>
-        <w:spacing w:after="0" w:line="240" w:lineRule="auto"/>
-        <w:rPr>
-          <w:rFonts w:ascii="Times New Roman" w:eastAsia="Times New Roman" w:hAnsi="Times New Roman" w:cs="Times New Roman"/>
-          <w:sz w:val="24"/>
-          <w:szCs w:val="24"/>
-        </w:rPr>
-      </w:pPr>
-    </w:p>
-    <w:p>
-      <w:pPr>
-        <w:spacing w:after="0" w:line="240" w:lineRule="auto"/>
-        <w:rPr>
-          <w:rFonts w:ascii="Times New Roman" w:eastAsia="Times New Roman" w:hAnsi="Times New Roman" w:cs="Times New Roman"/>
-          <w:sz w:val="24"/>
-          <w:szCs w:val="24"/>
-        </w:rPr>
-      </w:pPr>
-    </w:p>
-    <w:p>
-      <w:pPr>
-        <w:spacing w:after="0" w:line="240" w:lineRule="auto"/>
-        <w:rPr>
-          <w:rFonts w:ascii="Times New Roman" w:eastAsia="Times New Roman" w:hAnsi="Times New Roman" w:cs="Times New Roman"/>
-          <w:sz w:val="24"/>
-          <w:szCs w:val="24"/>
-        </w:rPr>
-      </w:pPr>
-    </w:p>
-    <w:p>
-      <w:pPr>
-        <w:spacing w:after="0" w:line="240" w:lineRule="auto"/>
-        <w:rPr>
-          <w:rFonts w:ascii="Times New Roman" w:eastAsia="Times New Roman" w:hAnsi="Times New Roman" w:cs="Times New Roman"/>
-          <w:sz w:val="24"/>
-          <w:szCs w:val="24"/>
-        </w:rPr>
-      </w:pPr>
-    </w:p>
-    <w:p>
-      <w:pPr>
-        <w:spacing w:after="0" w:line="240" w:lineRule="auto"/>
-        <w:rPr>
-          <w:rFonts w:ascii="Times New Roman" w:eastAsia="Times New Roman" w:hAnsi="Times New Roman" w:cs="Times New Roman"/>
-          <w:sz w:val="24"/>
-          <w:szCs w:val="24"/>
-        </w:rPr>
-      </w:pPr>
-    </w:p>
-    <w:p>
-      <w:pPr>
-        <w:spacing w:after="0" w:line="240" w:lineRule="auto"/>
-        <w:rPr>
-          <w:rFonts w:ascii="Times New Roman" w:eastAsia="Times New Roman" w:hAnsi="Times New Roman" w:cs="Times New Roman"/>
-          <w:sz w:val="24"/>
-          <w:szCs w:val="24"/>
-        </w:rPr>
-      </w:pPr>
+          <w:color w:val="595959" w:themeColor="text1" w:themeTint="A6"/>
+          <w:sz w:val="16"/>
+          <w:szCs w:val="16"/>
+          <w:u w:val="single"/>
+        </w:rPr>
+      </w:pPr>
+      <w:r>
+        <w:rPr>
+          <w:rFonts w:ascii="Times New Roman" w:eastAsia="Times New Roman" w:hAnsi="Times New Roman" w:cs="Times New Roman"/>
+          <w:color w:val="595959" w:themeColor="text1" w:themeTint="A6"/>
+          <w:sz w:val="16"/>
+          <w:szCs w:val="16"/>
+        </w:rPr>
+        <w:t>PROFESSOR FERNA</w:t>
+      </w:r>
+      <w:r>
+        <w:rPr>
+          <w:rFonts w:ascii="Times New Roman" w:eastAsia="Times New Roman" w:hAnsi="Times New Roman" w:cs="Times New Roman"/>
+          <w:color w:val="595959" w:themeColor="text1" w:themeTint="A6"/>
+          <w:sz w:val="16"/>
+          <w:szCs w:val="16"/>
+        </w:rPr>
+        <w:t>NDO</w:t>
+      </w:r>
     </w:p>
     <w:p>
       <w:pPr>
         <w:spacing w:after="0" w:line="240" w:lineRule="auto"/>
         <w:jc w:val="right"/>
         <w:rPr>
-          <w:rFonts w:ascii="Times New Roman" w:eastAsia="Times New Roman" w:hAnsi="Times New Roman" w:cs="Times New Roman"/>
-          <w:sz w:val="24"/>
-          <w:szCs w:val="24"/>
-        </w:rPr>
-      </w:pPr>
-      <w:r>
-        <w:rPr>
-          <w:rFonts w:ascii="Times New Roman" w:eastAsia="Times New Roman" w:hAnsi="Times New Roman" w:cs="Times New Roman"/>
+          <w:rFonts w:ascii="Lucida Handwriting Std Light" w:eastAsia="Times New Roman" w:hAnsi="Lucida Handwriting Std Light" w:cs="Lucida Handwriting Std Light"/>
+          <w:sz w:val="24"/>
+          <w:szCs w:val="24"/>
+        </w:rPr>
+      </w:pPr>
+      <w:r>
+        <w:rPr>
+          <w:rFonts w:ascii="Lucida Handwriting Std Light" w:eastAsia="Times New Roman" w:hAnsi="Lucida Handwriting Std Light" w:cs="Lucida Handwriting Std Light"/>
           <w:b/>
           <w:bCs/>
           <w:sz w:val="36"/>
           <w:szCs w:val="36"/>
         </w:rPr>
+        <w:lastRenderedPageBreak/>
         <w:t>Visão Geral do Projeto</w:t>
       </w:r>
     </w:p>
@@ -533,15 +900,59 @@
           <w:sz w:val="24"/>
           <w:szCs w:val="24"/>
         </w:rPr>
-        <w:t>Sistema de Gestão de Eventos e Inscrições</w:t>
-      </w:r>
-      <w:r>
-        <w:rPr>
-          <w:rFonts w:ascii="Times New Roman" w:eastAsia="Times New Roman" w:hAnsi="Times New Roman" w:cs="Times New Roman"/>
-          <w:sz w:val="24"/>
-          <w:szCs w:val="24"/>
-        </w:rPr>
-        <w:t xml:space="preserve"> tem como objetivo desenvolver uma </w:t>
+        <w:t>SGEV (</w:t>
+      </w:r>
+      <w:proofErr w:type="spellStart"/>
+      <w:r>
+        <w:rPr>
+          <w:rFonts w:ascii="Times New Roman" w:eastAsia="Times New Roman" w:hAnsi="Times New Roman" w:cs="Times New Roman"/>
+          <w:b/>
+          <w:bCs/>
+          <w:sz w:val="24"/>
+          <w:szCs w:val="24"/>
+        </w:rPr>
+        <w:t>Ferret’s</w:t>
+      </w:r>
+      <w:proofErr w:type="spellEnd"/>
+      <w:r>
+        <w:rPr>
+          <w:rFonts w:ascii="Times New Roman" w:eastAsia="Times New Roman" w:hAnsi="Times New Roman" w:cs="Times New Roman"/>
+          <w:b/>
+          <w:bCs/>
+          <w:sz w:val="24"/>
+          <w:szCs w:val="24"/>
+        </w:rPr>
+        <w:t xml:space="preserve"> </w:t>
+      </w:r>
+      <w:proofErr w:type="spellStart"/>
+      <w:r>
+        <w:rPr>
+          <w:rFonts w:ascii="Times New Roman" w:eastAsia="Times New Roman" w:hAnsi="Times New Roman" w:cs="Times New Roman"/>
+          <w:b/>
+          <w:bCs/>
+          <w:sz w:val="24"/>
+          <w:szCs w:val="24"/>
+        </w:rPr>
+        <w:t>Party</w:t>
+      </w:r>
+      <w:proofErr w:type="spellEnd"/>
+      <w:r>
+        <w:rPr>
+          <w:rFonts w:ascii="Times New Roman" w:eastAsia="Times New Roman" w:hAnsi="Times New Roman" w:cs="Times New Roman"/>
+          <w:b/>
+          <w:bCs/>
+          <w:sz w:val="24"/>
+          <w:szCs w:val="24"/>
+        </w:rPr>
+        <w:t xml:space="preserve">) </w:t>
+      </w:r>
+      <w:r>
+        <w:rPr>
+          <w:rFonts w:ascii="Times New Roman" w:eastAsia="Times New Roman" w:hAnsi="Times New Roman" w:cs="Times New Roman"/>
+          <w:sz w:val="24"/>
+          <w:szCs w:val="24"/>
+        </w:rPr>
+        <w:t xml:space="preserve">tem como objetivo desenvolver uma </w:t>
       </w:r>
       <w:r>
         <w:rPr>
@@ -596,6 +1007,28 @@
       <w:r>
         <w:rPr>
           <w:rFonts w:ascii="Times New Roman" w:eastAsia="Times New Roman" w:hAnsi="Times New Roman" w:cs="Times New Roman"/>
+          <w:b/>
+          <w:bCs/>
+          <w:sz w:val="24"/>
+          <w:szCs w:val="24"/>
+        </w:rPr>
+        <w:t xml:space="preserve">, via </w:t>
+      </w:r>
+      <w:proofErr w:type="spellStart"/>
+      <w:r>
+        <w:rPr>
+          <w:rFonts w:ascii="Times New Roman" w:eastAsia="Times New Roman" w:hAnsi="Times New Roman" w:cs="Times New Roman"/>
+          <w:b/>
+          <w:bCs/>
+          <w:sz w:val="24"/>
+          <w:szCs w:val="24"/>
+        </w:rPr>
+        <w:t>supabase</w:t>
+      </w:r>
+      <w:proofErr w:type="spellEnd"/>
+      <w:r>
+        <w:rPr>
+          <w:rFonts w:ascii="Times New Roman" w:eastAsia="Times New Roman" w:hAnsi="Times New Roman" w:cs="Times New Roman"/>
           <w:sz w:val="24"/>
           <w:szCs w:val="24"/>
         </w:rPr>
@@ -657,7 +1090,27 @@
           <w:sz w:val="24"/>
           <w:szCs w:val="24"/>
         </w:rPr>
-        <w:t xml:space="preserve"> ou </w:t>
+        <w:t xml:space="preserve"> </w:t>
+      </w:r>
+      <w:r>
+        <w:rPr>
+          <w:rFonts w:ascii="Times New Roman" w:eastAsia="Times New Roman" w:hAnsi="Times New Roman" w:cs="Times New Roman"/>
+          <w:b/>
+          <w:bCs/>
+          <w:sz w:val="24"/>
+          <w:szCs w:val="24"/>
+        </w:rPr>
+        <w:t>e</w:t>
+      </w:r>
+      <w:r>
+        <w:rPr>
+          <w:rFonts w:ascii="Times New Roman" w:eastAsia="Times New Roman" w:hAnsi="Times New Roman" w:cs="Times New Roman"/>
+          <w:b/>
+          <w:bCs/>
+          <w:sz w:val="24"/>
+          <w:szCs w:val="24"/>
+        </w:rPr>
+        <w:t xml:space="preserve"> </w:t>
       </w:r>
       <w:proofErr w:type="spellStart"/>
       <w:r>
@@ -778,20 +1231,19 @@
       <w:pPr>
         <w:spacing w:before="100" w:beforeAutospacing="1" w:after="100" w:afterAutospacing="1" w:line="240" w:lineRule="auto"/>
         <w:rPr>
-          <w:rFonts w:ascii="Times New Roman" w:eastAsia="Times New Roman" w:hAnsi="Times New Roman" w:cs="Times New Roman"/>
-          <w:sz w:val="24"/>
-          <w:szCs w:val="24"/>
-        </w:rPr>
-      </w:pPr>
-      <w:r>
-        <w:rPr>
-          <w:rFonts w:ascii="Times New Roman" w:eastAsia="Times New Roman" w:hAnsi="Times New Roman" w:cs="Times New Roman"/>
+          <w:rFonts w:ascii="Lucida Handwriting Std Light" w:eastAsia="Times New Roman" w:hAnsi="Lucida Handwriting Std Light" w:cs="Lucida Handwriting Std Light"/>
+          <w:sz w:val="24"/>
+          <w:szCs w:val="24"/>
+        </w:rPr>
+      </w:pPr>
+      <w:r>
+        <w:rPr>
+          <w:rFonts w:ascii="Lucida Handwriting Std Light" w:eastAsia="Times New Roman" w:hAnsi="Lucida Handwriting Std Light" w:cs="Lucida Handwriting Std Light"/>
           <w:b/>
           <w:bCs/>
           <w:sz w:val="36"/>
           <w:szCs w:val="36"/>
         </w:rPr>
-        <w:lastRenderedPageBreak/>
         <w:t>Estrutura do Projeto</w:t>
       </w:r>
     </w:p>
@@ -1234,7 +1686,23 @@
           <w:sz w:val="24"/>
           <w:szCs w:val="24"/>
         </w:rPr>
-        <w:t>Cada integrante será responsável por partes específicas da aplicação, respeitando as dependências entre módulos.</w:t>
+        <w:t xml:space="preserve">Cada integrante </w:t>
+      </w:r>
+      <w:r>
+        <w:rPr>
+          <w:rFonts w:ascii="Times New Roman" w:eastAsia="Times New Roman" w:hAnsi="Times New Roman" w:cs="Times New Roman"/>
+          <w:sz w:val="24"/>
+          <w:szCs w:val="24"/>
+        </w:rPr>
+        <w:t>é</w:t>
+      </w:r>
+      <w:r>
+        <w:rPr>
+          <w:rFonts w:ascii="Times New Roman" w:eastAsia="Times New Roman" w:hAnsi="Times New Roman" w:cs="Times New Roman"/>
+          <w:sz w:val="24"/>
+          <w:szCs w:val="24"/>
+        </w:rPr>
+        <w:t xml:space="preserve"> responsável por partes específicas da aplicação, respeitando as dependências entre módulos.</w:t>
       </w:r>
     </w:p>
     <w:p>
@@ -1242,14 +1710,14 @@
         <w:spacing w:before="100" w:beforeAutospacing="1" w:after="100" w:afterAutospacing="1" w:line="240" w:lineRule="auto"/>
         <w:jc w:val="right"/>
         <w:rPr>
-          <w:rFonts w:ascii="Times New Roman" w:eastAsia="Times New Roman" w:hAnsi="Times New Roman" w:cs="Times New Roman"/>
-          <w:sz w:val="24"/>
-          <w:szCs w:val="24"/>
-        </w:rPr>
-      </w:pPr>
-      <w:r>
-        <w:rPr>
-          <w:rFonts w:ascii="Times New Roman" w:eastAsia="Times New Roman" w:hAnsi="Times New Roman" w:cs="Times New Roman"/>
+          <w:rFonts w:ascii="Lucida Handwriting Std Light" w:eastAsia="Times New Roman" w:hAnsi="Lucida Handwriting Std Light" w:cs="Lucida Handwriting Std Light"/>
+          <w:sz w:val="24"/>
+          <w:szCs w:val="24"/>
+        </w:rPr>
+      </w:pPr>
+      <w:r>
+        <w:rPr>
+          <w:rFonts w:ascii="Lucida Handwriting Std Light" w:eastAsia="Times New Roman" w:hAnsi="Lucida Handwriting Std Light" w:cs="Lucida Handwriting Std Light"/>
           <w:b/>
           <w:bCs/>
           <w:sz w:val="36"/>
@@ -1330,7 +1798,28 @@
           <w:sz w:val="24"/>
           <w:szCs w:val="24"/>
         </w:rPr>
-        <w:t>Desenvolvimento dos modelos e controladores</w:t>
+        <w:t xml:space="preserve">Desenvolvimento dos </w:t>
+      </w:r>
+      <w:r>
+        <w:rPr>
+          <w:rFonts w:ascii="Times New Roman" w:eastAsia="Times New Roman" w:hAnsi="Times New Roman" w:cs="Times New Roman"/>
+          <w:b/>
+          <w:bCs/>
+          <w:strike/>
+          <w:sz w:val="24"/>
+          <w:szCs w:val="24"/>
+        </w:rPr>
+        <w:t>modelo</w:t>
+      </w:r>
+      <w:r>
+        <w:rPr>
+          <w:rFonts w:ascii="Times New Roman" w:eastAsia="Times New Roman" w:hAnsi="Times New Roman" w:cs="Times New Roman"/>
+          <w:b/>
+          <w:bCs/>
+          <w:sz w:val="24"/>
+          <w:szCs w:val="24"/>
+        </w:rPr>
+        <w:t>s e controladores</w:t>
       </w:r>
     </w:p>
     <w:p>
@@ -1518,149 +2007,9 @@
     <w:p>
       <w:pPr>
         <w:spacing w:after="0" w:line="240" w:lineRule="auto"/>
-        <w:rPr>
-          <w:rFonts w:ascii="Times New Roman" w:eastAsia="Times New Roman" w:hAnsi="Times New Roman" w:cs="Times New Roman"/>
-          <w:sz w:val="24"/>
-          <w:szCs w:val="24"/>
-        </w:rPr>
-      </w:pPr>
-    </w:p>
-    <w:p>
-      <w:pPr>
-        <w:spacing w:after="0" w:line="240" w:lineRule="auto"/>
-        <w:rPr>
-          <w:rFonts w:ascii="Times New Roman" w:eastAsia="Times New Roman" w:hAnsi="Times New Roman" w:cs="Times New Roman"/>
-          <w:sz w:val="24"/>
-          <w:szCs w:val="24"/>
-        </w:rPr>
-      </w:pPr>
-    </w:p>
-    <w:p>
-      <w:pPr>
-        <w:spacing w:after="0" w:line="240" w:lineRule="auto"/>
-        <w:rPr>
-          <w:rFonts w:ascii="Times New Roman" w:eastAsia="Times New Roman" w:hAnsi="Times New Roman" w:cs="Times New Roman"/>
-          <w:sz w:val="24"/>
-          <w:szCs w:val="24"/>
-        </w:rPr>
-      </w:pPr>
-    </w:p>
-    <w:p>
-      <w:pPr>
-        <w:spacing w:after="0" w:line="240" w:lineRule="auto"/>
-        <w:rPr>
-          <w:rFonts w:ascii="Times New Roman" w:eastAsia="Times New Roman" w:hAnsi="Times New Roman" w:cs="Times New Roman"/>
-          <w:sz w:val="24"/>
-          <w:szCs w:val="24"/>
-        </w:rPr>
-      </w:pPr>
-    </w:p>
-    <w:p>
-      <w:pPr>
-        <w:spacing w:after="0" w:line="240" w:lineRule="auto"/>
-        <w:rPr>
-          <w:rFonts w:ascii="Times New Roman" w:eastAsia="Times New Roman" w:hAnsi="Times New Roman" w:cs="Times New Roman"/>
-          <w:sz w:val="24"/>
-          <w:szCs w:val="24"/>
-        </w:rPr>
-      </w:pPr>
-    </w:p>
-    <w:p>
-      <w:pPr>
-        <w:spacing w:after="0" w:line="240" w:lineRule="auto"/>
-        <w:rPr>
-          <w:rFonts w:ascii="Times New Roman" w:eastAsia="Times New Roman" w:hAnsi="Times New Roman" w:cs="Times New Roman"/>
-          <w:sz w:val="24"/>
-          <w:szCs w:val="24"/>
-        </w:rPr>
-      </w:pPr>
-    </w:p>
-    <w:p>
-      <w:pPr>
-        <w:spacing w:after="0" w:line="240" w:lineRule="auto"/>
-        <w:rPr>
-          <w:rFonts w:ascii="Times New Roman" w:eastAsia="Times New Roman" w:hAnsi="Times New Roman" w:cs="Times New Roman"/>
-          <w:sz w:val="24"/>
-          <w:szCs w:val="24"/>
-        </w:rPr>
-      </w:pPr>
-    </w:p>
-    <w:p>
-      <w:pPr>
-        <w:spacing w:after="0" w:line="240" w:lineRule="auto"/>
-        <w:rPr>
-          <w:rFonts w:ascii="Times New Roman" w:eastAsia="Times New Roman" w:hAnsi="Times New Roman" w:cs="Times New Roman"/>
-          <w:sz w:val="24"/>
-          <w:szCs w:val="24"/>
-        </w:rPr>
-      </w:pPr>
-    </w:p>
-    <w:p>
-      <w:pPr>
-        <w:spacing w:after="0" w:line="240" w:lineRule="auto"/>
-        <w:rPr>
-          <w:rFonts w:ascii="Times New Roman" w:eastAsia="Times New Roman" w:hAnsi="Times New Roman" w:cs="Times New Roman"/>
-          <w:sz w:val="24"/>
-          <w:szCs w:val="24"/>
-        </w:rPr>
-      </w:pPr>
-    </w:p>
-    <w:p>
-      <w:pPr>
-        <w:spacing w:after="0" w:line="240" w:lineRule="auto"/>
-        <w:rPr>
-          <w:rFonts w:ascii="Times New Roman" w:eastAsia="Times New Roman" w:hAnsi="Times New Roman" w:cs="Times New Roman"/>
-          <w:sz w:val="24"/>
-          <w:szCs w:val="24"/>
-        </w:rPr>
-      </w:pPr>
-    </w:p>
-    <w:p>
-      <w:pPr>
-        <w:spacing w:after="0" w:line="240" w:lineRule="auto"/>
-        <w:rPr>
-          <w:rFonts w:ascii="Times New Roman" w:eastAsia="Times New Roman" w:hAnsi="Times New Roman" w:cs="Times New Roman"/>
-          <w:sz w:val="24"/>
-          <w:szCs w:val="24"/>
-        </w:rPr>
-      </w:pPr>
-    </w:p>
-    <w:p>
-      <w:pPr>
-        <w:spacing w:after="0" w:line="240" w:lineRule="auto"/>
-        <w:rPr>
-          <w:rFonts w:ascii="Times New Roman" w:eastAsia="Times New Roman" w:hAnsi="Times New Roman" w:cs="Times New Roman"/>
-          <w:sz w:val="24"/>
-          <w:szCs w:val="24"/>
-        </w:rPr>
-      </w:pPr>
-    </w:p>
-    <w:p>
-      <w:pPr>
-        <w:spacing w:after="0" w:line="240" w:lineRule="auto"/>
-        <w:rPr>
-          <w:rFonts w:ascii="Times New Roman" w:eastAsia="Times New Roman" w:hAnsi="Times New Roman" w:cs="Times New Roman"/>
-          <w:sz w:val="24"/>
-          <w:szCs w:val="24"/>
-        </w:rPr>
-      </w:pPr>
-    </w:p>
-    <w:p>
-      <w:pPr>
-        <w:spacing w:after="0" w:line="240" w:lineRule="auto"/>
-        <w:rPr>
-          <w:rFonts w:ascii="Times New Roman" w:eastAsia="Times New Roman" w:hAnsi="Times New Roman" w:cs="Times New Roman"/>
-          <w:sz w:val="24"/>
-          <w:szCs w:val="24"/>
-        </w:rPr>
-      </w:pPr>
-    </w:p>
-    <w:p>
-      <w:pPr>
-        <w:spacing w:after="0" w:line="240" w:lineRule="auto"/>
         <w:jc w:val="center"/>
         <w:rPr>
-          <w:rFonts w:ascii="Times New Roman" w:eastAsia="Times New Roman" w:hAnsi="Times New Roman" w:cs="Times New Roman"/>
+          <w:rFonts w:ascii="Segoe Script" w:eastAsia="Times New Roman" w:hAnsi="Segoe Script" w:cs="Times New Roman"/>
           <w:color w:val="FF0000"/>
           <w:sz w:val="24"/>
           <w:szCs w:val="24"/>
@@ -1668,7 +2017,7 @@
       </w:pPr>
       <w:r>
         <w:rPr>
-          <w:rFonts w:ascii="Times New Roman" w:eastAsia="Times New Roman" w:hAnsi="Times New Roman" w:cs="Times New Roman"/>
+          <w:rFonts w:ascii="Segoe Script" w:eastAsia="Times New Roman" w:hAnsi="Segoe Script" w:cs="Times New Roman"/>
           <w:b/>
           <w:bCs/>
           <w:color w:val="FF0000"/>
@@ -1712,7 +2061,7 @@
           <w:szCs w:val="24"/>
         </w:rPr>
         <w:pict w14:anchorId="7DFFD144">
-          <v:rect id="_x0000_i1029" style="width:0;height:1.5pt" o:hralign="center" o:hrstd="t" o:hr="t" fillcolor="#a0a0a0" stroked="f"/>
+          <v:rect id="_x0000_i1025" style="width:0;height:1.5pt" o:hralign="center" o:hrstd="t" o:hr="t" fillcolor="#a0a0a0" stroked="f"/>
         </w:pict>
       </w:r>
     </w:p>
@@ -1904,7 +2253,23 @@
           <w:sz w:val="24"/>
           <w:szCs w:val="24"/>
         </w:rPr>
-        <w:t xml:space="preserve"> de criação das tabelas.</w:t>
+        <w:t xml:space="preserve"> de criação das tabelas</w:t>
+      </w:r>
+      <w:r>
+        <w:rPr>
+          <w:rFonts w:ascii="Times New Roman" w:eastAsia="Times New Roman" w:hAnsi="Times New Roman" w:cs="Times New Roman"/>
+          <w:sz w:val="24"/>
+          <w:szCs w:val="24"/>
+        </w:rPr>
+        <w:t>, com ajuda do Alfred</w:t>
+      </w:r>
+      <w:r>
+        <w:rPr>
+          <w:rFonts w:ascii="Times New Roman" w:eastAsia="Times New Roman" w:hAnsi="Times New Roman" w:cs="Times New Roman"/>
+          <w:sz w:val="24"/>
+          <w:szCs w:val="24"/>
+        </w:rPr>
+        <w:t>.</w:t>
       </w:r>
     </w:p>
     <w:p>
@@ -2016,39 +2381,13 @@
         </w:rPr>
         <w:t xml:space="preserve">Configurar a conexão com o banco via </w:t>
       </w:r>
-      <w:proofErr w:type="spellStart"/>
-      <w:r>
-        <w:rPr>
-          <w:rFonts w:ascii="Courier New" w:eastAsia="Times New Roman" w:hAnsi="Courier New" w:cs="Courier New"/>
-          <w:sz w:val="20"/>
-          <w:szCs w:val="20"/>
-        </w:rPr>
-        <w:t>pg</w:t>
-      </w:r>
-      <w:proofErr w:type="spellEnd"/>
-      <w:r>
-        <w:rPr>
-          <w:rFonts w:ascii="Times New Roman" w:eastAsia="Times New Roman" w:hAnsi="Times New Roman" w:cs="Times New Roman"/>
-          <w:sz w:val="24"/>
-          <w:szCs w:val="24"/>
-        </w:rPr>
-        <w:t xml:space="preserve"> (ou </w:t>
-      </w:r>
-      <w:r>
-        <w:rPr>
-          <w:rFonts w:ascii="Courier New" w:eastAsia="Times New Roman" w:hAnsi="Courier New" w:cs="Courier New"/>
-          <w:sz w:val="20"/>
-          <w:szCs w:val="20"/>
-        </w:rPr>
-        <w:t>mysql2</w:t>
-      </w:r>
-      <w:r>
-        <w:rPr>
-          <w:rFonts w:ascii="Times New Roman" w:eastAsia="Times New Roman" w:hAnsi="Times New Roman" w:cs="Times New Roman"/>
-          <w:sz w:val="24"/>
-          <w:szCs w:val="24"/>
-        </w:rPr>
-        <w:t>, se for usado MySQL).</w:t>
+      <w:r>
+        <w:rPr>
+          <w:rFonts w:ascii="Courier New" w:eastAsia="Times New Roman" w:hAnsi="Courier New" w:cs="Courier New"/>
+          <w:sz w:val="20"/>
+          <w:szCs w:val="20"/>
+        </w:rPr>
+        <w:t>pool</w:t>
       </w:r>
     </w:p>
     <w:p>
@@ -2088,6 +2427,14 @@
         </w:rPr>
         <w:t>) para uso nos controladores.</w:t>
       </w:r>
+      <w:r>
+        <w:rPr>
+          <w:rFonts w:ascii="Times New Roman" w:eastAsia="Times New Roman" w:hAnsi="Times New Roman" w:cs="Times New Roman"/>
+          <w:sz w:val="24"/>
+          <w:szCs w:val="24"/>
+        </w:rPr>
+        <w:t xml:space="preserve"> (Implementação por Richards)</w:t>
+      </w:r>
     </w:p>
     <w:p>
       <w:pPr>
@@ -2557,7 +2904,23 @@
           <w:sz w:val="24"/>
           <w:szCs w:val="24"/>
         </w:rPr>
-        <w:t xml:space="preserve"> — os demais membros devem aguardar Marcos concluir a conexão com o banco </w:t>
+        <w:t xml:space="preserve"> — os demais membros devem aguardar </w:t>
+      </w:r>
+      <w:r>
+        <w:rPr>
+          <w:rFonts w:ascii="Times New Roman" w:eastAsia="Times New Roman" w:hAnsi="Times New Roman" w:cs="Times New Roman"/>
+          <w:sz w:val="24"/>
+          <w:szCs w:val="24"/>
+        </w:rPr>
+        <w:t>a conclusão da</w:t>
+      </w:r>
+      <w:r>
+        <w:rPr>
+          <w:rFonts w:ascii="Times New Roman" w:eastAsia="Times New Roman" w:hAnsi="Times New Roman" w:cs="Times New Roman"/>
+          <w:sz w:val="24"/>
+          <w:szCs w:val="24"/>
+        </w:rPr>
+        <w:t xml:space="preserve"> conexão com o banco </w:t>
       </w:r>
       <w:r>
         <w:rPr>
@@ -2594,7 +2957,7 @@
           <w:szCs w:val="24"/>
         </w:rPr>
         <w:pict w14:anchorId="5A0C2BB1">
-          <v:rect id="_x0000_i1030" style="width:0;height:1.5pt" o:hralign="center" o:hrstd="t" o:hr="t" fillcolor="#a0a0a0" stroked="f"/>
+          <v:rect id="_x0000_i1026" style="width:0;height:1.5pt" o:hralign="center" o:hrstd="t" o:hr="t" fillcolor="#a0a0a0" stroked="f"/>
         </w:pict>
       </w:r>
     </w:p>
@@ -2824,7 +3187,6 @@
           <w:sz w:val="20"/>
           <w:szCs w:val="20"/>
         </w:rPr>
-        <w:lastRenderedPageBreak/>
         <w:t>/eventosRoutes.js</w:t>
       </w:r>
     </w:p>
@@ -2913,6 +3275,7 @@
           <w:sz w:val="20"/>
           <w:szCs w:val="20"/>
         </w:rPr>
+        <w:lastRenderedPageBreak/>
         <w:t>/categoriasRoutes.js</w:t>
       </w:r>
     </w:p>
@@ -3268,7 +3631,16 @@
           <w:szCs w:val="20"/>
           <w:lang w:val="en-US"/>
         </w:rPr>
-        <w:t xml:space="preserve">{ </w:t>
+        <w:t>{</w:t>
+      </w:r>
+      <w:r>
+        <w:rPr>
+          <w:rFonts w:ascii="Courier New" w:eastAsia="Times New Roman" w:hAnsi="Courier New" w:cs="Courier New"/>
+          <w:sz w:val="20"/>
+          <w:szCs w:val="20"/>
+          <w:lang w:val="en-US"/>
+        </w:rPr>
+        <w:t xml:space="preserve"> </w:t>
       </w:r>
       <w:proofErr w:type="spellStart"/>
       <w:r>
@@ -3503,7 +3875,27 @@
           <w:sz w:val="24"/>
           <w:szCs w:val="24"/>
         </w:rPr>
-        <w:t xml:space="preserve">Registrar rotas no servidor (após Marcos concluir </w:t>
+        <w:t>Registrar rotas no servidor (após conclu</w:t>
+      </w:r>
+      <w:r>
+        <w:rPr>
+          <w:rFonts w:ascii="Times New Roman" w:eastAsia="Times New Roman" w:hAnsi="Times New Roman" w:cs="Times New Roman"/>
+          <w:b/>
+          <w:bCs/>
+          <w:sz w:val="24"/>
+          <w:szCs w:val="24"/>
+        </w:rPr>
+        <w:t>são do</w:t>
+      </w:r>
+      <w:r>
+        <w:rPr>
+          <w:rFonts w:ascii="Times New Roman" w:eastAsia="Times New Roman" w:hAnsi="Times New Roman" w:cs="Times New Roman"/>
+          <w:b/>
+          <w:bCs/>
+          <w:sz w:val="24"/>
+          <w:szCs w:val="24"/>
+        </w:rPr>
+        <w:t xml:space="preserve"> </w:t>
       </w:r>
       <w:r>
         <w:rPr>
@@ -3746,7 +4138,7 @@
           <w:szCs w:val="24"/>
         </w:rPr>
         <w:pict w14:anchorId="1FF5073C">
-          <v:rect id="_x0000_i1031" style="width:0;height:1.5pt" o:hralign="center" o:hrstd="t" o:hr="t" fillcolor="#a0a0a0" stroked="f"/>
+          <v:rect id="_x0000_i1027" style="width:0;height:1.5pt" o:hralign="center" o:hrstd="t" o:hr="t" fillcolor="#a0a0a0" stroked="f"/>
         </w:pict>
       </w:r>
     </w:p>
@@ -4882,7 +5274,6 @@
           <w:sz w:val="20"/>
           <w:szCs w:val="20"/>
         </w:rPr>
-        <w:lastRenderedPageBreak/>
         <w:t>res.json</w:t>
       </w:r>
       <w:proofErr w:type="spellEnd"/>
@@ -4955,6 +5346,7 @@
           <w:sz w:val="24"/>
           <w:szCs w:val="24"/>
         </w:rPr>
+        <w:lastRenderedPageBreak/>
         <w:t>Dependência:</w:t>
       </w:r>
       <w:r>
@@ -4964,25 +5356,39 @@
           <w:szCs w:val="24"/>
         </w:rPr>
         <w:br/>
-        <w:t xml:space="preserve">Deve aguardar </w:t>
-      </w:r>
-      <w:r>
-        <w:rPr>
-          <w:rFonts w:ascii="Times New Roman" w:eastAsia="Times New Roman" w:hAnsi="Times New Roman" w:cs="Times New Roman"/>
-          <w:b/>
-          <w:bCs/>
-          <w:sz w:val="24"/>
-          <w:szCs w:val="24"/>
-        </w:rPr>
-        <w:t>Marcos</w:t>
-      </w:r>
-      <w:r>
-        <w:rPr>
-          <w:rFonts w:ascii="Times New Roman" w:eastAsia="Times New Roman" w:hAnsi="Times New Roman" w:cs="Times New Roman"/>
-          <w:sz w:val="24"/>
-          <w:szCs w:val="24"/>
-        </w:rPr>
-        <w:t xml:space="preserve"> concluir a conexão no </w:t>
+        <w:t>Deve aguardar</w:t>
+      </w:r>
+      <w:r>
+        <w:rPr>
+          <w:rFonts w:ascii="Times New Roman" w:eastAsia="Times New Roman" w:hAnsi="Times New Roman" w:cs="Times New Roman"/>
+          <w:sz w:val="24"/>
+          <w:szCs w:val="24"/>
+        </w:rPr>
+        <w:t xml:space="preserve"> </w:t>
+      </w:r>
+      <w:r>
+        <w:rPr>
+          <w:rFonts w:ascii="Times New Roman" w:eastAsia="Times New Roman" w:hAnsi="Times New Roman" w:cs="Times New Roman"/>
+          <w:sz w:val="24"/>
+          <w:szCs w:val="24"/>
+        </w:rPr>
+        <w:t>conclu</w:t>
+      </w:r>
+      <w:r>
+        <w:rPr>
+          <w:rFonts w:ascii="Times New Roman" w:eastAsia="Times New Roman" w:hAnsi="Times New Roman" w:cs="Times New Roman"/>
+          <w:sz w:val="24"/>
+          <w:szCs w:val="24"/>
+        </w:rPr>
+        <w:t>são da</w:t>
+      </w:r>
+      <w:r>
+        <w:rPr>
+          <w:rFonts w:ascii="Times New Roman" w:eastAsia="Times New Roman" w:hAnsi="Times New Roman" w:cs="Times New Roman"/>
+          <w:sz w:val="24"/>
+          <w:szCs w:val="24"/>
+        </w:rPr>
+        <w:t xml:space="preserve"> conexão no </w:t>
       </w:r>
       <w:r>
         <w:rPr>
@@ -5064,7 +5470,7 @@
           <w:szCs w:val="24"/>
         </w:rPr>
         <w:pict w14:anchorId="16234BC9">
-          <v:rect id="_x0000_i1032" style="width:0;height:1.5pt" o:hralign="center" o:hrstd="t" o:hr="t" fillcolor="#a0a0a0" stroked="f"/>
+          <v:rect id="_x0000_i1028" style="width:0;height:1.5pt" o:hralign="center" o:hrstd="t" o:hr="t" fillcolor="#a0a0a0" stroked="f"/>
         </w:pict>
       </w:r>
     </w:p>
@@ -5926,25 +6332,23 @@
           <w:szCs w:val="24"/>
         </w:rPr>
         <w:br/>
-        <w:t xml:space="preserve">Deve aguardar </w:t>
-      </w:r>
-      <w:r>
-        <w:rPr>
-          <w:rFonts w:ascii="Times New Roman" w:eastAsia="Times New Roman" w:hAnsi="Times New Roman" w:cs="Times New Roman"/>
-          <w:b/>
-          <w:bCs/>
-          <w:sz w:val="24"/>
-          <w:szCs w:val="24"/>
-        </w:rPr>
-        <w:t>Richards</w:t>
-      </w:r>
-      <w:r>
-        <w:rPr>
-          <w:rFonts w:ascii="Times New Roman" w:eastAsia="Times New Roman" w:hAnsi="Times New Roman" w:cs="Times New Roman"/>
-          <w:sz w:val="24"/>
-          <w:szCs w:val="24"/>
-        </w:rPr>
-        <w:t xml:space="preserve"> implementar o </w:t>
+        <w:t>Deve aguardar implementa</w:t>
+      </w:r>
+      <w:r>
+        <w:rPr>
+          <w:rFonts w:ascii="Times New Roman" w:eastAsia="Times New Roman" w:hAnsi="Times New Roman" w:cs="Times New Roman"/>
+          <w:sz w:val="24"/>
+          <w:szCs w:val="24"/>
+        </w:rPr>
+        <w:t>ção do</w:t>
+      </w:r>
+      <w:r>
+        <w:rPr>
+          <w:rFonts w:ascii="Times New Roman" w:eastAsia="Times New Roman" w:hAnsi="Times New Roman" w:cs="Times New Roman"/>
+          <w:sz w:val="24"/>
+          <w:szCs w:val="24"/>
+        </w:rPr>
+        <w:t xml:space="preserve"> </w:t>
       </w:r>
       <w:r>
         <w:rPr>
@@ -5960,27 +6364,23 @@
           <w:sz w:val="24"/>
           <w:szCs w:val="24"/>
         </w:rPr>
-        <w:t xml:space="preserve"> e </w:t>
-      </w:r>
-      <w:proofErr w:type="spellStart"/>
-      <w:r>
-        <w:rPr>
-          <w:rFonts w:ascii="Times New Roman" w:eastAsia="Times New Roman" w:hAnsi="Times New Roman" w:cs="Times New Roman"/>
-          <w:b/>
-          <w:bCs/>
-          <w:sz w:val="24"/>
-          <w:szCs w:val="24"/>
-        </w:rPr>
-        <w:t>Izidio</w:t>
-      </w:r>
-      <w:proofErr w:type="spellEnd"/>
-      <w:r>
-        <w:rPr>
-          <w:rFonts w:ascii="Times New Roman" w:eastAsia="Times New Roman" w:hAnsi="Times New Roman" w:cs="Times New Roman"/>
-          <w:sz w:val="24"/>
-          <w:szCs w:val="24"/>
-        </w:rPr>
-        <w:t xml:space="preserve"> criar as rotas de usuário antes de testar a autenticação.</w:t>
+        <w:t xml:space="preserve"> e cr</w:t>
+      </w:r>
+      <w:r>
+        <w:rPr>
+          <w:rFonts w:ascii="Times New Roman" w:eastAsia="Times New Roman" w:hAnsi="Times New Roman" w:cs="Times New Roman"/>
+          <w:sz w:val="24"/>
+          <w:szCs w:val="24"/>
+        </w:rPr>
+        <w:t>iação da</w:t>
+      </w:r>
+      <w:r>
+        <w:rPr>
+          <w:rFonts w:ascii="Times New Roman" w:eastAsia="Times New Roman" w:hAnsi="Times New Roman" w:cs="Times New Roman"/>
+          <w:sz w:val="24"/>
+          <w:szCs w:val="24"/>
+        </w:rPr>
+        <w:t>s rotas de usuário antes de testar a autenticação.</w:t>
       </w:r>
       <w:r>
         <w:rPr>
@@ -6008,7 +6408,7 @@
           <w:szCs w:val="24"/>
         </w:rPr>
         <w:pict w14:anchorId="631F2054">
-          <v:rect id="_x0000_i1033" style="width:0;height:1.5pt" o:hralign="center" o:hrstd="t" o:hr="t" fillcolor="#a0a0a0" stroked="f"/>
+          <v:rect id="_x0000_i1029" style="width:0;height:1.5pt" o:hralign="center" o:hrstd="t" o:hr="t" fillcolor="#a0a0a0" stroked="f"/>
         </w:pict>
       </w:r>
     </w:p>
@@ -6337,7 +6737,7 @@
           <w:sz w:val="24"/>
           <w:szCs w:val="24"/>
         </w:rPr>
-        <w:t xml:space="preserve"> / </w:t>
+        <w:t xml:space="preserve"> e </w:t>
       </w:r>
       <w:proofErr w:type="spellStart"/>
       <w:r>
@@ -6348,9 +6748,19 @@
           <w:sz w:val="24"/>
           <w:szCs w:val="24"/>
         </w:rPr>
-        <w:t>pgAdmin</w:t>
+        <w:t>querys</w:t>
       </w:r>
       <w:proofErr w:type="spellEnd"/>
+      <w:r>
+        <w:rPr>
+          <w:rFonts w:ascii="Times New Roman" w:eastAsia="Times New Roman" w:hAnsi="Times New Roman" w:cs="Times New Roman"/>
+          <w:b/>
+          <w:bCs/>
+          <w:sz w:val="24"/>
+          <w:szCs w:val="24"/>
+        </w:rPr>
+        <w:t xml:space="preserve"> SQL</w:t>
+      </w:r>
       <w:r>
         <w:rPr>
           <w:rFonts w:ascii="Times New Roman" w:eastAsia="Times New Roman" w:hAnsi="Times New Roman" w:cs="Times New Roman"/>
@@ -6405,7 +6815,6 @@
           <w:sz w:val="24"/>
           <w:szCs w:val="24"/>
         </w:rPr>
-        <w:lastRenderedPageBreak/>
         <w:t xml:space="preserve">Criar o documento </w:t>
       </w:r>
       <w:r>
@@ -6414,7 +6823,15 @@
           <w:sz w:val="20"/>
           <w:szCs w:val="20"/>
         </w:rPr>
-        <w:t>endpoints.pdf</w:t>
+        <w:t>PLANO</w:t>
+      </w:r>
+      <w:r>
+        <w:rPr>
+          <w:rFonts w:ascii="Courier New" w:eastAsia="Times New Roman" w:hAnsi="Courier New" w:cs="Courier New"/>
+          <w:sz w:val="20"/>
+          <w:szCs w:val="20"/>
+        </w:rPr>
+        <w:t>.pdf</w:t>
       </w:r>
       <w:r>
         <w:rPr>
@@ -6520,6 +6937,7 @@
           <w:sz w:val="24"/>
           <w:szCs w:val="24"/>
         </w:rPr>
+        <w:lastRenderedPageBreak/>
         <w:t xml:space="preserve">Auxiliar Marcos na criação do </w:t>
       </w:r>
       <w:r>
@@ -6665,7 +7083,7 @@
           <w:szCs w:val="24"/>
         </w:rPr>
         <w:pict w14:anchorId="3C282D34">
-          <v:rect id="_x0000_i1034" style="width:0;height:1.5pt" o:hralign="center" o:hrstd="t" o:hr="t" fillcolor="#a0a0a0" stroked="f"/>
+          <v:rect id="_x0000_i1030" style="width:0;height:1.5pt" o:hralign="center" o:hrstd="t" o:hr="t" fillcolor="#a0a0a0" stroked="f"/>
         </w:pict>
       </w:r>
     </w:p>
@@ -6675,7 +7093,7 @@
         <w:jc w:val="center"/>
         <w:outlineLvl w:val="1"/>
         <w:rPr>
-          <w:rFonts w:ascii="Times New Roman" w:eastAsia="Times New Roman" w:hAnsi="Times New Roman" w:cs="Times New Roman"/>
+          <w:rFonts w:ascii="Segoe Script" w:eastAsia="Times New Roman" w:hAnsi="Segoe Script" w:cs="Times New Roman"/>
           <w:b/>
           <w:bCs/>
           <w:color w:val="FF0000"/>
@@ -6685,7 +7103,7 @@
       </w:pPr>
       <w:r>
         <w:rPr>
-          <w:rFonts w:ascii="Times New Roman" w:eastAsia="Times New Roman" w:hAnsi="Times New Roman" w:cs="Times New Roman"/>
+          <w:rFonts w:ascii="Segoe Script" w:eastAsia="Times New Roman" w:hAnsi="Segoe Script" w:cs="Times New Roman"/>
           <w:b/>
           <w:bCs/>
           <w:color w:val="FF0000"/>
@@ -7287,7 +7705,7 @@
           <w:szCs w:val="24"/>
         </w:rPr>
         <w:pict w14:anchorId="6C5AF2F0">
-          <v:rect id="_x0000_i1035" style="width:0;height:1.5pt" o:hralign="center" o:hrstd="t" o:hr="t" fillcolor="#a0a0a0" stroked="f"/>
+          <v:rect id="_x0000_i1031" style="width:0;height:1.5pt" o:hralign="center" o:hrstd="t" o:hr="t" fillcolor="#a0a0a0" stroked="f"/>
         </w:pict>
       </w:r>
     </w:p>
@@ -7297,22 +7715,22 @@
         <w:jc w:val="center"/>
         <w:outlineLvl w:val="1"/>
         <w:rPr>
-          <w:rFonts w:ascii="Times New Roman" w:eastAsia="Times New Roman" w:hAnsi="Times New Roman" w:cs="Times New Roman"/>
+          <w:rFonts w:ascii="Segoe Script" w:eastAsia="Times New Roman" w:hAnsi="Segoe Script" w:cs="Times New Roman"/>
           <w:b/>
           <w:bCs/>
           <w:color w:val="FF0000"/>
-          <w:sz w:val="32"/>
-          <w:szCs w:val="32"/>
-        </w:rPr>
-      </w:pPr>
-      <w:r>
-        <w:rPr>
-          <w:rFonts w:ascii="Times New Roman" w:eastAsia="Times New Roman" w:hAnsi="Times New Roman" w:cs="Times New Roman"/>
+          <w:sz w:val="28"/>
+          <w:szCs w:val="28"/>
+        </w:rPr>
+      </w:pPr>
+      <w:r>
+        <w:rPr>
+          <w:rFonts w:ascii="Segoe Script" w:eastAsia="Times New Roman" w:hAnsi="Segoe Script" w:cs="Times New Roman"/>
           <w:b/>
           <w:bCs/>
           <w:color w:val="FF0000"/>
-          <w:sz w:val="32"/>
-          <w:szCs w:val="32"/>
+          <w:sz w:val="28"/>
+          <w:szCs w:val="28"/>
         </w:rPr>
         <w:t>Fluxo de Trabalho Recomendado (Ordem de Execução)</w:t>
       </w:r>
@@ -7597,6 +8015,288 @@
         <w:t xml:space="preserve"> e documentar resultados.</w:t>
       </w:r>
     </w:p>
+    <w:p/>
+    <w:p/>
+    <w:p/>
+    <w:p/>
+    <w:p/>
+    <w:p/>
+    <w:p>
+      <w:pPr>
+        <w:spacing w:after="0" w:line="240" w:lineRule="auto"/>
+        <w:ind w:right="720"/>
+      </w:pPr>
+    </w:p>
+    <w:p>
+      <w:pPr>
+        <w:spacing w:after="0" w:line="240" w:lineRule="auto"/>
+        <w:ind w:right="720"/>
+      </w:pPr>
+    </w:p>
+    <w:p>
+      <w:pPr>
+        <w:spacing w:after="0" w:line="240" w:lineRule="auto"/>
+        <w:ind w:right="720"/>
+        <w:jc w:val="center"/>
+        <w:rPr>
+          <w:rFonts w:ascii="Lucida Handwriting Std Light" w:eastAsia="Times New Roman" w:hAnsi="Lucida Handwriting Std Light" w:cs="Lucida Handwriting Std Light"/>
+          <w:sz w:val="24"/>
+          <w:szCs w:val="24"/>
+        </w:rPr>
+      </w:pPr>
+      <w:r>
+        <w:rPr>
+          <w:rFonts w:ascii="Lucida Handwriting Std Light" w:eastAsia="Times New Roman" w:hAnsi="Lucida Handwriting Std Light" w:cs="Lucida Handwriting Std Light"/>
+          <w:b/>
+          <w:bCs/>
+          <w:sz w:val="36"/>
+          <w:szCs w:val="36"/>
+        </w:rPr>
+        <w:lastRenderedPageBreak/>
+        <w:t>DOCUMENTAÇÃO DOS ENDPOINTS</w:t>
+      </w:r>
+      <w:r>
+        <w:br/>
+      </w:r>
+      <w:r>
+        <w:br/>
+      </w:r>
+      <w:r>
+        <w:br/>
+        <w:t>PARA ADMINS:</w:t>
+      </w:r>
+      <w:r>
+        <w:br/>
+      </w:r>
+      <w:r>
+        <w:br/>
+      </w:r>
+      <w:r>
+        <w:t>/categorias</w:t>
+      </w:r>
+    </w:p>
+    <w:p>
+      <w:pPr>
+        <w:spacing w:after="0" w:line="240" w:lineRule="auto"/>
+        <w:ind w:right="720"/>
+        <w:jc w:val="center"/>
+        <w:rPr>
+          <w:rFonts w:ascii="Lucida Handwriting Std Light" w:eastAsia="Times New Roman" w:hAnsi="Lucida Handwriting Std Light" w:cs="Lucida Handwriting Std Light"/>
+          <w:sz w:val="24"/>
+          <w:szCs w:val="24"/>
+        </w:rPr>
+      </w:pPr>
+      <w:r>
+        <w:t>/convites</w:t>
+      </w:r>
+    </w:p>
+    <w:p>
+      <w:pPr>
+        <w:spacing w:after="0" w:line="240" w:lineRule="auto"/>
+        <w:ind w:right="720"/>
+        <w:jc w:val="center"/>
+        <w:rPr>
+          <w:rFonts w:ascii="Lucida Handwriting Std Light" w:eastAsia="Times New Roman" w:hAnsi="Lucida Handwriting Std Light" w:cs="Lucida Handwriting Std Light"/>
+          <w:sz w:val="24"/>
+          <w:szCs w:val="24"/>
+        </w:rPr>
+      </w:pPr>
+      <w:r>
+        <w:t>/eventos</w:t>
+      </w:r>
+    </w:p>
+    <w:p>
+      <w:pPr>
+        <w:spacing w:after="0" w:line="240" w:lineRule="auto"/>
+        <w:ind w:right="720"/>
+        <w:jc w:val="center"/>
+        <w:rPr>
+          <w:rFonts w:ascii="Lucida Handwriting Std Light" w:eastAsia="Times New Roman" w:hAnsi="Lucida Handwriting Std Light" w:cs="Lucida Handwriting Std Light"/>
+          <w:sz w:val="24"/>
+          <w:szCs w:val="24"/>
+        </w:rPr>
+      </w:pPr>
+      <w:r>
+        <w:t>/inscrições</w:t>
+      </w:r>
+    </w:p>
+    <w:p>
+      <w:pPr>
+        <w:spacing w:after="0" w:line="240" w:lineRule="auto"/>
+        <w:ind w:right="720"/>
+        <w:jc w:val="center"/>
+        <w:rPr>
+          <w:rFonts w:ascii="Lucida Handwriting Std Light" w:eastAsia="Times New Roman" w:hAnsi="Lucida Handwriting Std Light" w:cs="Lucida Handwriting Std Light"/>
+          <w:sz w:val="24"/>
+          <w:szCs w:val="24"/>
+        </w:rPr>
+      </w:pPr>
+      <w:r>
+        <w:t>/locais</w:t>
+      </w:r>
+    </w:p>
+    <w:p>
+      <w:pPr>
+        <w:spacing w:after="0" w:line="240" w:lineRule="auto"/>
+        <w:ind w:right="720"/>
+        <w:jc w:val="center"/>
+        <w:rPr>
+          <w:rFonts w:ascii="Lucida Handwriting Std Light" w:eastAsia="Times New Roman" w:hAnsi="Lucida Handwriting Std Light" w:cs="Lucida Handwriting Std Light"/>
+          <w:sz w:val="24"/>
+          <w:szCs w:val="24"/>
+        </w:rPr>
+      </w:pPr>
+      <w:r>
+        <w:t>/pagamentos</w:t>
+      </w:r>
+    </w:p>
+    <w:p>
+      <w:pPr>
+        <w:spacing w:after="0" w:line="240" w:lineRule="auto"/>
+        <w:ind w:right="720"/>
+        <w:jc w:val="center"/>
+        <w:rPr>
+          <w:rFonts w:ascii="Lucida Handwriting Std Light" w:eastAsia="Times New Roman" w:hAnsi="Lucida Handwriting Std Light" w:cs="Lucida Handwriting Std Light"/>
+          <w:sz w:val="24"/>
+          <w:szCs w:val="24"/>
+        </w:rPr>
+      </w:pPr>
+      <w:r>
+        <w:t>/palestras</w:t>
+      </w:r>
+    </w:p>
+    <w:p>
+      <w:pPr>
+        <w:spacing w:after="0" w:line="240" w:lineRule="auto"/>
+        <w:ind w:right="720"/>
+        <w:jc w:val="center"/>
+        <w:rPr>
+          <w:rFonts w:ascii="Lucida Handwriting Std Light" w:eastAsia="Times New Roman" w:hAnsi="Lucida Handwriting Std Light" w:cs="Lucida Handwriting Std Light"/>
+          <w:sz w:val="24"/>
+          <w:szCs w:val="24"/>
+        </w:rPr>
+      </w:pPr>
+      <w:r>
+        <w:t>/usuários</w:t>
+      </w:r>
+    </w:p>
+    <w:p>
+      <w:pPr>
+        <w:spacing w:after="0"/>
+      </w:pPr>
+    </w:p>
+    <w:tbl>
+      <w:tblPr>
+        <w:tblStyle w:val="Tabelacomgrade"/>
+        <w:tblW w:w="0" w:type="auto"/>
+        <w:tblInd w:w="629" w:type="dxa"/>
+        <w:tblLook w:val="04A0" w:firstRow="1" w:lastRow="0" w:firstColumn="1" w:lastColumn="0" w:noHBand="0" w:noVBand="1"/>
+      </w:tblPr>
+      <w:tblGrid>
+        <w:gridCol w:w="1295"/>
+        <w:gridCol w:w="4451"/>
+      </w:tblGrid>
+      <w:tr>
+        <w:tc>
+          <w:tcPr>
+            <w:tcW w:w="1295" w:type="dxa"/>
+          </w:tcPr>
+          <w:p>
+            <w:pPr>
+              <w:jc w:val="right"/>
+            </w:pPr>
+            <w:r>
+              <w:t xml:space="preserve">GET / </w:t>
+            </w:r>
+          </w:p>
+        </w:tc>
+        <w:tc>
+          <w:tcPr>
+            <w:tcW w:w="4451" w:type="dxa"/>
+          </w:tcPr>
+          <w:p>
+            <w:r>
+              <w:t>Obtém todos(as) ...</w:t>
+            </w:r>
+          </w:p>
+        </w:tc>
+      </w:tr>
+      <w:tr>
+        <w:tc>
+          <w:tcPr>
+            <w:tcW w:w="1295" w:type="dxa"/>
+          </w:tcPr>
+          <w:p>
+            <w:pPr>
+              <w:jc w:val="right"/>
+            </w:pPr>
+            <w:r>
+              <w:t>POST /</w:t>
+            </w:r>
+          </w:p>
+        </w:tc>
+        <w:tc>
+          <w:tcPr>
+            <w:tcW w:w="4451" w:type="dxa"/>
+          </w:tcPr>
+          <w:p>
+            <w:r>
+              <w:t>Cria um(a) ...</w:t>
+            </w:r>
+          </w:p>
+        </w:tc>
+      </w:tr>
+      <w:tr>
+        <w:tc>
+          <w:tcPr>
+            <w:tcW w:w="1295" w:type="dxa"/>
+          </w:tcPr>
+          <w:p>
+            <w:pPr>
+              <w:jc w:val="right"/>
+            </w:pPr>
+            <w:r>
+              <w:t>PUT /:id</w:t>
+            </w:r>
+          </w:p>
+        </w:tc>
+        <w:tc>
+          <w:tcPr>
+            <w:tcW w:w="4451" w:type="dxa"/>
+          </w:tcPr>
+          <w:p>
+            <w:r>
+              <w:t>Altera um campo de uma ... especifica</w:t>
+            </w:r>
+          </w:p>
+        </w:tc>
+      </w:tr>
+      <w:tr>
+        <w:tc>
+          <w:tcPr>
+            <w:tcW w:w="1295" w:type="dxa"/>
+          </w:tcPr>
+          <w:p>
+            <w:pPr>
+              <w:jc w:val="right"/>
+            </w:pPr>
+            <w:r>
+              <w:t>DELETE /:id</w:t>
+            </w:r>
+          </w:p>
+        </w:tc>
+        <w:tc>
+          <w:tcPr>
+            <w:tcW w:w="4451" w:type="dxa"/>
+          </w:tcPr>
+          <w:p>
+            <w:r>
+              <w:t>Deleta um(a) ... especifica</w:t>
+            </w:r>
+          </w:p>
+        </w:tc>
+      </w:tr>
+    </w:tbl>
     <w:p/>
     <w:sectPr>
       <w:pgSz w:w="11906" w:h="16838"/>
@@ -9103,6 +9803,25 @@
     <w:basedOn w:val="Fontepargpadro"/>
     <w:rsid w:val="00CD72D7"/>
   </w:style>
+  <w:style w:type="table" w:styleId="Tabelacomgrade">
+    <w:name w:val="Table Grid"/>
+    <w:basedOn w:val="Tabelanormal"/>
+    <w:uiPriority w:val="39"/>
+    <w:rsid w:val="007E2D76"/>
+    <w:pPr>
+      <w:spacing w:after="0" w:line="240" w:lineRule="auto"/>
+    </w:pPr>
+    <w:tblPr>
+      <w:tblBorders>
+        <w:top w:val="single" w:sz="4" w:space="0" w:color="auto"/>
+        <w:left w:val="single" w:sz="4" w:space="0" w:color="auto"/>
+        <w:bottom w:val="single" w:sz="4" w:space="0" w:color="auto"/>
+        <w:right w:val="single" w:sz="4" w:space="0" w:color="auto"/>
+        <w:insideH w:val="single" w:sz="4" w:space="0" w:color="auto"/>
+        <w:insideV w:val="single" w:sz="4" w:space="0" w:color="auto"/>
+      </w:tblBorders>
+    </w:tblPr>
+  </w:style>
 </w:styles>
 </file>
 

</xml_diff>